<commit_message>
Bugfixing & update tutorial (ENG/NL)
</commit_message>
<xml_diff>
--- a/static/examples/HoloGraph_Chess/static/Tutorial/TriyondChessTutorial/TriyondChess_Tutorial.docx
+++ b/static/examples/HoloGraph_Chess/static/Tutorial/TriyondChessTutorial/TriyondChess_Tutorial.docx
@@ -82,23 +82,102 @@
         <w:br/>
       </w:r>
       <w:r>
-        <w:t>The game pieces are the same of a standard chess (European Chess), but with 3D movements.</w:t>
+        <w:rPr>
+          <w:b/>
+        </w:rPr>
+        <w:t xml:space="preserve">After a set amount of rounds without a winner, the game ends in a DRAW </w:t>
+      </w:r>
+      <w:r>
+        <w:t>(default is 50 turns).</w:t>
       </w:r>
     </w:p>
     <w:p>
       <w:r>
         <w:rPr>
+          <w:b/>
+          <w:u w:val="single"/>
+        </w:rPr>
+        <w:br/>
+      </w:r>
+      <w:r>
+        <w:t>The game pieces are the same of a standard chess (European Chess), but with 3D movements.</w:t>
+      </w:r>
+    </w:p>
+    <w:p>
+      <w:r>
+        <w:rPr>
           <w:noProof/>
           <w:lang w:eastAsia="nl-BE"/>
         </w:rPr>
         <w:drawing>
-          <wp:anchor distT="0" distB="0" distL="114300" distR="114300" simplePos="0" relativeHeight="251662336" behindDoc="0" locked="0" layoutInCell="1" allowOverlap="1" wp14:anchorId="184EA0F5" wp14:editId="1B81A861">
+          <wp:anchor distT="0" distB="0" distL="114300" distR="114300" simplePos="0" relativeHeight="251663360" behindDoc="0" locked="0" layoutInCell="1" allowOverlap="1" wp14:anchorId="67146A32" wp14:editId="153AE120">
             <wp:simplePos x="0" y="0"/>
             <wp:positionH relativeFrom="column">
-              <wp:posOffset>563982</wp:posOffset>
+              <wp:posOffset>-65405</wp:posOffset>
             </wp:positionH>
             <wp:positionV relativeFrom="paragraph">
-              <wp:posOffset>52705</wp:posOffset>
+              <wp:posOffset>946</wp:posOffset>
+            </wp:positionV>
+            <wp:extent cx="506008" cy="506008"/>
+            <wp:effectExtent l="0" t="0" r="8890" b="8890"/>
+            <wp:wrapSquare wrapText="bothSides"/>
+            <wp:docPr id="2" name="Afbeelding 2"/>
+            <wp:cNvGraphicFramePr>
+              <a:graphicFrameLocks xmlns:a="http://schemas.openxmlformats.org/drawingml/2006/main" noChangeAspect="1"/>
+            </wp:cNvGraphicFramePr>
+            <a:graphic xmlns:a="http://schemas.openxmlformats.org/drawingml/2006/main">
+              <a:graphicData uri="http://schemas.openxmlformats.org/drawingml/2006/picture">
+                <pic:pic xmlns:pic="http://schemas.openxmlformats.org/drawingml/2006/picture">
+                  <pic:nvPicPr>
+                    <pic:cNvPr id="30" name="bishop.png"/>
+                    <pic:cNvPicPr/>
+                  </pic:nvPicPr>
+                  <pic:blipFill>
+                    <a:blip r:embed="rId5" cstate="print">
+                      <a:extLst>
+                        <a:ext uri="{28A0092B-C50C-407E-A947-70E740481C1C}">
+                          <a14:useLocalDpi xmlns:a14="http://schemas.microsoft.com/office/drawing/2010/main" val="0"/>
+                        </a:ext>
+                      </a:extLst>
+                    </a:blip>
+                    <a:stretch>
+                      <a:fillRect/>
+                    </a:stretch>
+                  </pic:blipFill>
+                  <pic:spPr>
+                    <a:xfrm>
+                      <a:off x="0" y="0"/>
+                      <a:ext cx="506008" cy="506008"/>
+                    </a:xfrm>
+                    <a:prstGeom prst="rect">
+                      <a:avLst/>
+                    </a:prstGeom>
+                  </pic:spPr>
+                </pic:pic>
+              </a:graphicData>
+            </a:graphic>
+            <wp14:sizeRelH relativeFrom="page">
+              <wp14:pctWidth>0</wp14:pctWidth>
+            </wp14:sizeRelH>
+            <wp14:sizeRelV relativeFrom="page">
+              <wp14:pctHeight>0</wp14:pctHeight>
+            </wp14:sizeRelV>
+          </wp:anchor>
+        </w:drawing>
+      </w:r>
+      <w:r>
+        <w:rPr>
+          <w:noProof/>
+          <w:lang w:eastAsia="nl-BE"/>
+        </w:rPr>
+        <w:drawing>
+          <wp:anchor distT="0" distB="0" distL="114300" distR="114300" simplePos="0" relativeHeight="251662336" behindDoc="0" locked="0" layoutInCell="1" allowOverlap="1" wp14:anchorId="0EDB3DC1" wp14:editId="0BDCC047">
+            <wp:simplePos x="0" y="0"/>
+            <wp:positionH relativeFrom="column">
+              <wp:posOffset>563880</wp:posOffset>
+            </wp:positionH>
+            <wp:positionV relativeFrom="paragraph">
+              <wp:posOffset>946</wp:posOffset>
             </wp:positionV>
             <wp:extent cx="474980" cy="474980"/>
             <wp:effectExtent l="0" t="0" r="1270" b="1270"/>
@@ -115,7 +194,7 @@
                     <pic:cNvPicPr/>
                   </pic:nvPicPr>
                   <pic:blipFill>
-                    <a:blip r:embed="rId5" cstate="print">
+                    <a:blip r:embed="rId6" cstate="print">
                       <a:extLst>
                         <a:ext uri="{28A0092B-C50C-407E-A947-70E740481C1C}">
                           <a14:useLocalDpi xmlns:a14="http://schemas.microsoft.com/office/drawing/2010/main" val="0"/>
@@ -148,90 +227,65 @@
         </w:drawing>
       </w:r>
       <w:r>
+        <w:t>A</w:t>
+      </w:r>
+      <w:r>
+        <w:t xml:space="preserve"> </w:t>
+      </w:r>
+      <w:r>
+        <w:rPr>
+          <w:b/>
+        </w:rPr>
+        <w:t xml:space="preserve">Knight can jump </w:t>
+      </w:r>
+      <w:r>
+        <w:rPr>
+          <w:b/>
+        </w:rPr>
+        <w:t xml:space="preserve">onto a tile 3 places further </w:t>
+      </w:r>
+      <w:r>
+        <w:rPr>
+          <w:b/>
+        </w:rPr>
+        <w:t>in a L-shape</w:t>
+      </w:r>
+      <w:r>
+        <w:t>.</w:t>
+      </w:r>
+      <w:r>
+        <w:br/>
+        <w:t xml:space="preserve">It’s the </w:t>
+      </w:r>
+      <w:r>
+        <w:rPr>
+          <w:b/>
+        </w:rPr>
+        <w:t>only piece than can jump the gap</w:t>
+      </w:r>
+      <w:r>
+        <w:t>.</w:t>
+      </w:r>
+    </w:p>
+    <w:p>
+      <w:r>
         <w:rPr>
           <w:noProof/>
           <w:lang w:eastAsia="nl-BE"/>
         </w:rPr>
         <w:drawing>
-          <wp:anchor distT="0" distB="0" distL="114300" distR="114300" simplePos="0" relativeHeight="251663360" behindDoc="0" locked="0" layoutInCell="1" allowOverlap="1" wp14:anchorId="70BFDBC8" wp14:editId="0B5F7368">
+          <wp:anchor distT="0" distB="0" distL="114300" distR="114300" simplePos="0" relativeHeight="251671552" behindDoc="0" locked="0" layoutInCell="1" allowOverlap="1" wp14:anchorId="2EC908E2" wp14:editId="71669C91">
             <wp:simplePos x="0" y="0"/>
             <wp:positionH relativeFrom="column">
-              <wp:posOffset>-65862</wp:posOffset>
+              <wp:posOffset>562610</wp:posOffset>
             </wp:positionH>
             <wp:positionV relativeFrom="paragraph">
-              <wp:posOffset>53162</wp:posOffset>
-            </wp:positionV>
-            <wp:extent cx="506008" cy="506008"/>
-            <wp:effectExtent l="0" t="0" r="8890" b="8890"/>
-            <wp:wrapSquare wrapText="bothSides"/>
-            <wp:docPr id="2" name="Afbeelding 2"/>
-            <wp:cNvGraphicFramePr>
-              <a:graphicFrameLocks xmlns:a="http://schemas.openxmlformats.org/drawingml/2006/main" noChangeAspect="1"/>
-            </wp:cNvGraphicFramePr>
-            <a:graphic xmlns:a="http://schemas.openxmlformats.org/drawingml/2006/main">
-              <a:graphicData uri="http://schemas.openxmlformats.org/drawingml/2006/picture">
-                <pic:pic xmlns:pic="http://schemas.openxmlformats.org/drawingml/2006/picture">
-                  <pic:nvPicPr>
-                    <pic:cNvPr id="30" name="bishop.png"/>
-                    <pic:cNvPicPr/>
-                  </pic:nvPicPr>
-                  <pic:blipFill>
-                    <a:blip r:embed="rId6" cstate="print">
-                      <a:extLst>
-                        <a:ext uri="{28A0092B-C50C-407E-A947-70E740481C1C}">
-                          <a14:useLocalDpi xmlns:a14="http://schemas.microsoft.com/office/drawing/2010/main" val="0"/>
-                        </a:ext>
-                      </a:extLst>
-                    </a:blip>
-                    <a:stretch>
-                      <a:fillRect/>
-                    </a:stretch>
-                  </pic:blipFill>
-                  <pic:spPr>
-                    <a:xfrm>
-                      <a:off x="0" y="0"/>
-                      <a:ext cx="512528" cy="512528"/>
-                    </a:xfrm>
-                    <a:prstGeom prst="rect">
-                      <a:avLst/>
-                    </a:prstGeom>
-                  </pic:spPr>
-                </pic:pic>
-              </a:graphicData>
-            </a:graphic>
-            <wp14:sizeRelH relativeFrom="page">
-              <wp14:pctWidth>0</wp14:pctWidth>
-            </wp14:sizeRelH>
-            <wp14:sizeRelV relativeFrom="page">
-              <wp14:pctHeight>0</wp14:pctHeight>
-            </wp14:sizeRelV>
-          </wp:anchor>
-        </w:drawing>
-      </w:r>
-      <w:r>
-        <w:t xml:space="preserve"> </w:t>
-      </w:r>
-    </w:p>
-    <w:p/>
-    <w:p>
-      <w:r>
-        <w:rPr>
-          <w:noProof/>
-          <w:lang w:eastAsia="nl-BE"/>
-        </w:rPr>
-        <w:drawing>
-          <wp:anchor distT="0" distB="0" distL="114300" distR="114300" simplePos="0" relativeHeight="251658240" behindDoc="0" locked="0" layoutInCell="1" allowOverlap="1" wp14:anchorId="5FF91333" wp14:editId="71627EC4">
-            <wp:simplePos x="0" y="0"/>
-            <wp:positionH relativeFrom="column">
-              <wp:posOffset>563347</wp:posOffset>
-            </wp:positionH>
-            <wp:positionV relativeFrom="paragraph">
-              <wp:posOffset>59690</wp:posOffset>
+              <wp:posOffset>740410</wp:posOffset>
             </wp:positionV>
             <wp:extent cx="506008" cy="506008"/>
             <wp:effectExtent l="0" t="0" r="0" b="8890"/>
             <wp:wrapSquare wrapText="bothSides"/>
-            <wp:docPr id="30" name="Afbeelding 30"/>
+            <wp:docPr id="9" name="Afbeelding 9"/>
             <wp:cNvGraphicFramePr>
               <a:graphicFrameLocks xmlns:a="http://schemas.openxmlformats.org/drawingml/2006/main" noChangeAspect="1"/>
             </wp:cNvGraphicFramePr>
@@ -281,18 +335,18 @@
           <w:lang w:eastAsia="nl-BE"/>
         </w:rPr>
         <w:drawing>
-          <wp:anchor distT="0" distB="0" distL="114300" distR="114300" simplePos="0" relativeHeight="251660288" behindDoc="0" locked="0" layoutInCell="1" allowOverlap="1" wp14:anchorId="6EF4D372" wp14:editId="4160AFA7">
+          <wp:anchor distT="0" distB="0" distL="114300" distR="114300" simplePos="0" relativeHeight="251672576" behindDoc="0" locked="0" layoutInCell="1" allowOverlap="1" wp14:anchorId="0891580C" wp14:editId="4AEB7117">
             <wp:simplePos x="0" y="0"/>
             <wp:positionH relativeFrom="column">
-              <wp:posOffset>-65862</wp:posOffset>
+              <wp:posOffset>0</wp:posOffset>
             </wp:positionH>
             <wp:positionV relativeFrom="paragraph">
-              <wp:posOffset>125578</wp:posOffset>
+              <wp:posOffset>739140</wp:posOffset>
             </wp:positionV>
-            <wp:extent cx="506008" cy="506008"/>
+            <wp:extent cx="505460" cy="505460"/>
             <wp:effectExtent l="0" t="0" r="8890" b="8890"/>
             <wp:wrapSquare wrapText="bothSides"/>
-            <wp:docPr id="197" name="Afbeelding 197"/>
+            <wp:docPr id="10" name="Afbeelding 10"/>
             <wp:cNvGraphicFramePr>
               <a:graphicFrameLocks xmlns:a="http://schemas.openxmlformats.org/drawingml/2006/main" noChangeAspect="1"/>
             </wp:cNvGraphicFramePr>
@@ -318,7 +372,7 @@
                   <pic:spPr>
                     <a:xfrm>
                       <a:off x="0" y="0"/>
-                      <a:ext cx="512528" cy="512528"/>
+                      <a:ext cx="505460" cy="505460"/>
                     </a:xfrm>
                     <a:prstGeom prst="rect">
                       <a:avLst/>
@@ -336,30 +390,31 @@
           </wp:anchor>
         </w:drawing>
       </w:r>
-    </w:p>
-    <w:p>
-      <w:bookmarkStart w:id="0" w:name="_GoBack"/>
-      <w:bookmarkEnd w:id="0"/>
-    </w:p>
-    <w:p>
-      <w:r>
-        <w:rPr>
+      <w:r>
+        <w:rPr>
+          <w:b/>
+        </w:rPr>
+        <w:br/>
+      </w:r>
+      <w:r>
+        <w:rPr>
+          <w:b/>
           <w:noProof/>
           <w:lang w:eastAsia="nl-BE"/>
         </w:rPr>
         <w:drawing>
-          <wp:anchor distT="0" distB="0" distL="114300" distR="114300" simplePos="0" relativeHeight="251671552" behindDoc="0" locked="0" layoutInCell="1" allowOverlap="1" wp14:anchorId="526EA285" wp14:editId="795DB722">
+          <wp:anchor distT="0" distB="0" distL="114300" distR="114300" simplePos="0" relativeHeight="251658240" behindDoc="0" locked="0" layoutInCell="1" allowOverlap="1" wp14:anchorId="455E6A0E" wp14:editId="521767BD">
             <wp:simplePos x="0" y="0"/>
             <wp:positionH relativeFrom="column">
-              <wp:posOffset>563168</wp:posOffset>
+              <wp:posOffset>563347</wp:posOffset>
             </wp:positionH>
             <wp:positionV relativeFrom="paragraph">
-              <wp:posOffset>190500</wp:posOffset>
+              <wp:posOffset>59690</wp:posOffset>
             </wp:positionV>
             <wp:extent cx="506008" cy="506008"/>
             <wp:effectExtent l="0" t="0" r="0" b="8890"/>
             <wp:wrapSquare wrapText="bothSides"/>
-            <wp:docPr id="9" name="Afbeelding 9"/>
+            <wp:docPr id="30" name="Afbeelding 30"/>
             <wp:cNvGraphicFramePr>
               <a:graphicFrameLocks xmlns:a="http://schemas.openxmlformats.org/drawingml/2006/main" noChangeAspect="1"/>
             </wp:cNvGraphicFramePr>
@@ -405,22 +460,23 @@
       </w:r>
       <w:r>
         <w:rPr>
+          <w:b/>
           <w:noProof/>
           <w:lang w:eastAsia="nl-BE"/>
         </w:rPr>
         <w:drawing>
-          <wp:anchor distT="0" distB="0" distL="114300" distR="114300" simplePos="0" relativeHeight="251672576" behindDoc="0" locked="0" layoutInCell="1" allowOverlap="1" wp14:anchorId="1B4785FF" wp14:editId="21EC37D1">
+          <wp:anchor distT="0" distB="0" distL="114300" distR="114300" simplePos="0" relativeHeight="251660288" behindDoc="0" locked="0" layoutInCell="1" allowOverlap="1" wp14:anchorId="66F39087" wp14:editId="28FC8733">
             <wp:simplePos x="0" y="0"/>
             <wp:positionH relativeFrom="column">
-              <wp:posOffset>-25</wp:posOffset>
+              <wp:posOffset>-65862</wp:posOffset>
             </wp:positionH>
             <wp:positionV relativeFrom="paragraph">
-              <wp:posOffset>227254</wp:posOffset>
+              <wp:posOffset>125578</wp:posOffset>
             </wp:positionV>
             <wp:extent cx="506008" cy="506008"/>
             <wp:effectExtent l="0" t="0" r="8890" b="8890"/>
             <wp:wrapSquare wrapText="bothSides"/>
-            <wp:docPr id="10" name="Afbeelding 10"/>
+            <wp:docPr id="197" name="Afbeelding 197"/>
             <wp:cNvGraphicFramePr>
               <a:graphicFrameLocks xmlns:a="http://schemas.openxmlformats.org/drawingml/2006/main" noChangeAspect="1"/>
             </wp:cNvGraphicFramePr>
@@ -464,28 +520,73 @@
           </wp:anchor>
         </w:drawing>
       </w:r>
+      <w:r>
+        <w:rPr>
+          <w:b/>
+        </w:rPr>
+        <w:t>Bishop moves diagonal in every direction</w:t>
+      </w:r>
+      <w:r>
+        <w:t xml:space="preserve">. </w:t>
+      </w:r>
+      <w:r>
+        <w:t xml:space="preserve"> </w:t>
+      </w:r>
+      <w:r>
+        <w:br/>
+        <w:t>In Triyond Chess the bishop can only move on brown tiles.</w:t>
+      </w:r>
+      <w:r>
+        <w:br/>
+      </w:r>
     </w:p>
-    <w:p/>
-    <w:p/>
     <w:p>
+      <w:pPr>
+        <w:rPr>
+          <w:b/>
+        </w:rPr>
+      </w:pPr>
+      <w:r>
+        <w:rPr>
+          <w:b/>
+        </w:rPr>
+        <w:t>Rook moves up, down, front, back, left or right</w:t>
+      </w:r>
+      <w:r>
+        <w:t xml:space="preserve"> as far as needed.</w:t>
+      </w:r>
+      <w:r>
+        <w:br/>
+      </w:r>
+      <w:r>
+        <w:rPr>
+          <w:b/>
+        </w:rPr>
+        <w:t xml:space="preserve">Castling is not allowed. </w:t>
+      </w:r>
+    </w:p>
+    <w:p>
+      <w:pPr>
+        <w:ind w:left="1416"/>
+      </w:pPr>
       <w:r>
         <w:rPr>
           <w:noProof/>
           <w:lang w:eastAsia="nl-BE"/>
         </w:rPr>
         <w:drawing>
-          <wp:anchor distT="0" distB="0" distL="114300" distR="114300" simplePos="0" relativeHeight="251674624" behindDoc="0" locked="0" layoutInCell="1" allowOverlap="1" wp14:anchorId="5C2D7D6C" wp14:editId="583176CB">
+          <wp:anchor distT="0" distB="0" distL="114300" distR="114300" simplePos="0" relativeHeight="251669504" behindDoc="0" locked="0" layoutInCell="1" allowOverlap="1" wp14:anchorId="324E2AF3" wp14:editId="7BD26BE3">
             <wp:simplePos x="0" y="0"/>
             <wp:positionH relativeFrom="column">
-              <wp:posOffset>562915</wp:posOffset>
+              <wp:posOffset>635</wp:posOffset>
             </wp:positionH>
             <wp:positionV relativeFrom="paragraph">
-              <wp:posOffset>64135</wp:posOffset>
+              <wp:posOffset>1193165</wp:posOffset>
             </wp:positionV>
-            <wp:extent cx="506008" cy="506008"/>
-            <wp:effectExtent l="0" t="0" r="0" b="8890"/>
+            <wp:extent cx="505460" cy="505460"/>
+            <wp:effectExtent l="0" t="0" r="8890" b="8890"/>
             <wp:wrapSquare wrapText="bothSides"/>
-            <wp:docPr id="3" name="Afbeelding 3"/>
+            <wp:docPr id="6" name="Afbeelding 6"/>
             <wp:cNvGraphicFramePr>
               <a:graphicFrameLocks xmlns:a="http://schemas.openxmlformats.org/drawingml/2006/main" noChangeAspect="1"/>
             </wp:cNvGraphicFramePr>
@@ -511,7 +612,7 @@
                   <pic:spPr>
                     <a:xfrm>
                       <a:off x="0" y="0"/>
-                      <a:ext cx="506008" cy="506008"/>
+                      <a:ext cx="505460" cy="505460"/>
                     </a:xfrm>
                     <a:prstGeom prst="rect">
                       <a:avLst/>
@@ -535,18 +636,18 @@
           <w:lang w:eastAsia="nl-BE"/>
         </w:rPr>
         <w:drawing>
-          <wp:anchor distT="0" distB="0" distL="114300" distR="114300" simplePos="0" relativeHeight="251675648" behindDoc="0" locked="0" layoutInCell="1" allowOverlap="1" wp14:anchorId="6F72BFF4" wp14:editId="203AE22A">
+          <wp:anchor distT="0" distB="0" distL="114300" distR="114300" simplePos="0" relativeHeight="251668480" behindDoc="0" locked="0" layoutInCell="1" allowOverlap="1" wp14:anchorId="02E48E01" wp14:editId="15287B3B">
             <wp:simplePos x="0" y="0"/>
             <wp:positionH relativeFrom="column">
-              <wp:posOffset>-25</wp:posOffset>
+              <wp:posOffset>613410</wp:posOffset>
             </wp:positionH>
             <wp:positionV relativeFrom="paragraph">
-              <wp:posOffset>64491</wp:posOffset>
+              <wp:posOffset>1193488</wp:posOffset>
             </wp:positionV>
-            <wp:extent cx="506008" cy="506008"/>
+            <wp:extent cx="505460" cy="505460"/>
             <wp:effectExtent l="0" t="0" r="8890" b="8890"/>
             <wp:wrapSquare wrapText="bothSides"/>
-            <wp:docPr id="4" name="Afbeelding 4"/>
+            <wp:docPr id="5" name="Afbeelding 5"/>
             <wp:cNvGraphicFramePr>
               <a:graphicFrameLocks xmlns:a="http://schemas.openxmlformats.org/drawingml/2006/main" noChangeAspect="1"/>
             </wp:cNvGraphicFramePr>
@@ -572,7 +673,7 @@
                   <pic:spPr>
                     <a:xfrm>
                       <a:off x="0" y="0"/>
-                      <a:ext cx="512528" cy="512528"/>
+                      <a:ext cx="505460" cy="505460"/>
                     </a:xfrm>
                     <a:prstGeom prst="rect">
                       <a:avLst/>
@@ -590,28 +691,25 @@
           </wp:anchor>
         </w:drawing>
       </w:r>
-    </w:p>
-    <w:p/>
-    <w:p/>
-    <w:p>
-      <w:r>
-        <w:rPr>
+      <w:r>
+        <w:rPr>
+          <w:b/>
           <w:noProof/>
           <w:lang w:eastAsia="nl-BE"/>
         </w:rPr>
         <w:drawing>
-          <wp:anchor distT="0" distB="0" distL="114300" distR="114300" simplePos="0" relativeHeight="251668480" behindDoc="0" locked="0" layoutInCell="1" allowOverlap="1" wp14:anchorId="4691FF18" wp14:editId="69F42657">
+          <wp:anchor distT="0" distB="0" distL="114300" distR="114300" simplePos="0" relativeHeight="251674624" behindDoc="0" locked="0" layoutInCell="1" allowOverlap="1" wp14:anchorId="19270C51" wp14:editId="0A104B08">
             <wp:simplePos x="0" y="0"/>
             <wp:positionH relativeFrom="column">
-              <wp:posOffset>562534</wp:posOffset>
+              <wp:posOffset>609600</wp:posOffset>
             </wp:positionH>
             <wp:positionV relativeFrom="paragraph">
-              <wp:posOffset>33655</wp:posOffset>
+              <wp:posOffset>29210</wp:posOffset>
             </wp:positionV>
-            <wp:extent cx="506008" cy="506008"/>
-            <wp:effectExtent l="0" t="0" r="8890" b="8890"/>
+            <wp:extent cx="505460" cy="505460"/>
+            <wp:effectExtent l="0" t="0" r="0" b="8890"/>
             <wp:wrapSquare wrapText="bothSides"/>
-            <wp:docPr id="5" name="Afbeelding 5"/>
+            <wp:docPr id="3" name="Afbeelding 3"/>
             <wp:cNvGraphicFramePr>
               <a:graphicFrameLocks xmlns:a="http://schemas.openxmlformats.org/drawingml/2006/main" noChangeAspect="1"/>
             </wp:cNvGraphicFramePr>
@@ -637,7 +735,7 @@
                   <pic:spPr>
                     <a:xfrm>
                       <a:off x="0" y="0"/>
-                      <a:ext cx="506008" cy="506008"/>
+                      <a:ext cx="505460" cy="505460"/>
                     </a:xfrm>
                     <a:prstGeom prst="rect">
                       <a:avLst/>
@@ -657,22 +755,23 @@
       </w:r>
       <w:r>
         <w:rPr>
+          <w:b/>
           <w:noProof/>
           <w:lang w:eastAsia="nl-BE"/>
         </w:rPr>
         <w:drawing>
-          <wp:anchor distT="0" distB="0" distL="114300" distR="114300" simplePos="0" relativeHeight="251669504" behindDoc="0" locked="0" layoutInCell="1" allowOverlap="1" wp14:anchorId="25C78896" wp14:editId="72CFB9EE">
+          <wp:anchor distT="0" distB="0" distL="114300" distR="114300" simplePos="0" relativeHeight="251675648" behindDoc="0" locked="0" layoutInCell="1" allowOverlap="1" wp14:anchorId="5DDD15E0" wp14:editId="059D0E51">
             <wp:simplePos x="0" y="0"/>
             <wp:positionH relativeFrom="column">
-              <wp:posOffset>-25</wp:posOffset>
+              <wp:posOffset>0</wp:posOffset>
             </wp:positionH>
             <wp:positionV relativeFrom="paragraph">
-              <wp:posOffset>34036</wp:posOffset>
+              <wp:posOffset>72342</wp:posOffset>
             </wp:positionV>
-            <wp:extent cx="506008" cy="506008"/>
+            <wp:extent cx="505460" cy="505460"/>
             <wp:effectExtent l="0" t="0" r="8890" b="8890"/>
             <wp:wrapSquare wrapText="bothSides"/>
-            <wp:docPr id="6" name="Afbeelding 6"/>
+            <wp:docPr id="4" name="Afbeelding 4"/>
             <wp:cNvGraphicFramePr>
               <a:graphicFrameLocks xmlns:a="http://schemas.openxmlformats.org/drawingml/2006/main" noChangeAspect="1"/>
             </wp:cNvGraphicFramePr>
@@ -698,7 +797,7 @@
                   <pic:spPr>
                     <a:xfrm>
                       <a:off x="0" y="0"/>
-                      <a:ext cx="512528" cy="512528"/>
+                      <a:ext cx="505460" cy="505460"/>
                     </a:xfrm>
                     <a:prstGeom prst="rect">
                       <a:avLst/>
@@ -716,22 +815,148 @@
           </wp:anchor>
         </w:drawing>
       </w:r>
+      <w:r>
+        <w:rPr>
+          <w:b/>
+        </w:rPr>
+        <w:t xml:space="preserve">A pawn can move one step in front </w:t>
+      </w:r>
+      <w:r>
+        <w:t xml:space="preserve">(floor </w:t>
+      </w:r>
+      <w:r>
+        <w:t>cho</w:t>
+      </w:r>
+      <w:r>
+        <w:t>o</w:t>
+      </w:r>
+      <w:r>
+        <w:t>seable</w:t>
+      </w:r>
+      <w:r>
+        <w:t>)</w:t>
+      </w:r>
+      <w:r>
+        <w:t xml:space="preserve"> </w:t>
+      </w:r>
+      <w:r>
+        <w:rPr>
+          <w:b/>
+        </w:rPr>
+        <w:t>and takes a hostile piece diagonally up left or right</w:t>
+      </w:r>
+      <w:r>
+        <w:rPr>
+          <w:b/>
+        </w:rPr>
+        <w:t>.</w:t>
+      </w:r>
+      <w:r>
+        <w:rPr>
+          <w:b/>
+        </w:rPr>
+        <w:t xml:space="preserve"> </w:t>
+      </w:r>
+      <w:r>
+        <w:rPr>
+          <w:b/>
+        </w:rPr>
+        <w:t xml:space="preserve"> </w:t>
+      </w:r>
+      <w:r>
+        <w:rPr>
+          <w:b/>
+        </w:rPr>
+        <w:br/>
+      </w:r>
+      <w:r>
+        <w:t xml:space="preserve">Retracking </w:t>
+      </w:r>
+      <w:r>
+        <w:t>the</w:t>
+      </w:r>
+      <w:r>
+        <w:t xml:space="preserve"> floor higher/lower </w:t>
+      </w:r>
+      <w:r>
+        <w:t>is no</w:t>
+      </w:r>
+      <w:r>
+        <w:t>t allowed.</w:t>
+      </w:r>
+      <w:r>
+        <w:t xml:space="preserve"> </w:t>
+      </w:r>
+      <w:r>
+        <w:t xml:space="preserve"> </w:t>
+      </w:r>
+      <w:r>
+        <w:br/>
+      </w:r>
+      <w:r>
+        <w:t xml:space="preserve">          </w:t>
+      </w:r>
+      <w:r>
+        <w:t xml:space="preserve">En passant or two moves at start are not implemented in this chess iteration. </w:t>
+      </w:r>
+      <w:r>
+        <w:br/>
+      </w:r>
+      <w:r>
+        <w:t xml:space="preserve">           </w:t>
+      </w:r>
+      <w:r>
+        <w:t xml:space="preserve">When the pawn reaches the furthest point on the other side, </w:t>
+      </w:r>
+      <w:r>
+        <w:br/>
+        <w:t xml:space="preserve">      </w:t>
+      </w:r>
+      <w:r>
+        <w:t xml:space="preserve">  </w:t>
+      </w:r>
+      <w:r>
+        <w:t xml:space="preserve">   it’s transformed into a queen (no choice in </w:t>
+      </w:r>
+      <w:r>
+        <w:t>change</w:t>
+      </w:r>
+      <w:r>
+        <w:t>).</w:t>
+      </w:r>
     </w:p>
-    <w:p/>
     <w:p>
       <w:r>
+        <w:t xml:space="preserve">The queen has the combined movement from the Bishop and the Rook. </w:t>
+      </w:r>
+      <w:r>
+        <w:br/>
+        <w:t>It can moves as far needed diagonal, horizontal and vertical.</w:t>
+      </w:r>
+      <w:r>
+        <w:br/>
+      </w:r>
+    </w:p>
+    <w:p>
+      <w:pPr>
+        <w:ind w:left="1416"/>
+        <w:rPr>
+          <w:b/>
+        </w:rPr>
+      </w:pPr>
+      <w:r>
         <w:rPr>
           <w:noProof/>
           <w:lang w:eastAsia="nl-BE"/>
         </w:rPr>
         <w:drawing>
-          <wp:anchor distT="0" distB="0" distL="114300" distR="114300" simplePos="0" relativeHeight="251677696" behindDoc="0" locked="0" layoutInCell="1" allowOverlap="1" wp14:anchorId="2ECA1149" wp14:editId="1905F749">
+          <wp:anchor distT="0" distB="0" distL="114300" distR="114300" simplePos="0" relativeHeight="251677696" behindDoc="0" locked="0" layoutInCell="1" allowOverlap="1" wp14:anchorId="4E2EAD46" wp14:editId="6FBA3732">
             <wp:simplePos x="0" y="0"/>
             <wp:positionH relativeFrom="column">
               <wp:posOffset>606425</wp:posOffset>
             </wp:positionH>
             <wp:positionV relativeFrom="paragraph">
-              <wp:posOffset>281940</wp:posOffset>
+              <wp:posOffset>24765</wp:posOffset>
             </wp:positionV>
             <wp:extent cx="505460" cy="505460"/>
             <wp:effectExtent l="0" t="0" r="8890" b="8890"/>
@@ -786,7 +1011,1712 @@
           <w:lang w:eastAsia="nl-BE"/>
         </w:rPr>
         <w:drawing>
-          <wp:anchor distT="0" distB="0" distL="114300" distR="114300" simplePos="0" relativeHeight="251678720" behindDoc="0" locked="0" layoutInCell="1" allowOverlap="1" wp14:anchorId="1F6A7F44" wp14:editId="53A10514">
+          <wp:anchor distT="0" distB="0" distL="114300" distR="114300" simplePos="0" relativeHeight="251678720" behindDoc="0" locked="0" layoutInCell="1" allowOverlap="1" wp14:anchorId="7E4D9E04" wp14:editId="02B40A73">
+            <wp:simplePos x="0" y="0"/>
+            <wp:positionH relativeFrom="column">
+              <wp:posOffset>0</wp:posOffset>
+            </wp:positionH>
+            <wp:positionV relativeFrom="paragraph">
+              <wp:posOffset>23555</wp:posOffset>
+            </wp:positionV>
+            <wp:extent cx="506008" cy="506008"/>
+            <wp:effectExtent l="0" t="0" r="8890" b="8890"/>
+            <wp:wrapSquare wrapText="bothSides"/>
+            <wp:docPr id="12" name="Afbeelding 12"/>
+            <wp:cNvGraphicFramePr>
+              <a:graphicFrameLocks xmlns:a="http://schemas.openxmlformats.org/drawingml/2006/main" noChangeAspect="1"/>
+            </wp:cNvGraphicFramePr>
+            <a:graphic xmlns:a="http://schemas.openxmlformats.org/drawingml/2006/main">
+              <a:graphicData uri="http://schemas.openxmlformats.org/drawingml/2006/picture">
+                <pic:pic xmlns:pic="http://schemas.openxmlformats.org/drawingml/2006/picture">
+                  <pic:nvPicPr>
+                    <pic:cNvPr id="30" name="bishop.png"/>
+                    <pic:cNvPicPr/>
+                  </pic:nvPicPr>
+                  <pic:blipFill>
+                    <a:blip r:embed="rId16" cstate="print">
+                      <a:extLst>
+                        <a:ext uri="{28A0092B-C50C-407E-A947-70E740481C1C}">
+                          <a14:useLocalDpi xmlns:a14="http://schemas.microsoft.com/office/drawing/2010/main" val="0"/>
+                        </a:ext>
+                      </a:extLst>
+                    </a:blip>
+                    <a:stretch>
+                      <a:fillRect/>
+                    </a:stretch>
+                  </pic:blipFill>
+                  <pic:spPr>
+                    <a:xfrm>
+                      <a:off x="0" y="0"/>
+                      <a:ext cx="506008" cy="506008"/>
+                    </a:xfrm>
+                    <a:prstGeom prst="rect">
+                      <a:avLst/>
+                    </a:prstGeom>
+                  </pic:spPr>
+                </pic:pic>
+              </a:graphicData>
+            </a:graphic>
+            <wp14:sizeRelH relativeFrom="page">
+              <wp14:pctWidth>0</wp14:pctWidth>
+            </wp14:sizeRelH>
+            <wp14:sizeRelV relativeFrom="page">
+              <wp14:pctHeight>0</wp14:pctHeight>
+            </wp14:sizeRelV>
+          </wp:anchor>
+        </w:drawing>
+      </w:r>
+      <w:r>
+        <w:rPr>
+          <w:b/>
+        </w:rPr>
+        <w:t>The king is the most important piece of the game.</w:t>
+      </w:r>
+      <w:r>
+        <w:rPr>
+          <w:b/>
+        </w:rPr>
+        <w:t xml:space="preserve"> It moves one step in every direction.</w:t>
+      </w:r>
+      <w:r>
+        <w:rPr>
+          <w:b/>
+        </w:rPr>
+        <w:br/>
+      </w:r>
+      <w:r>
+        <w:rPr>
+          <w:b/>
+        </w:rPr>
+        <w:t>If a piece ‘attacks’ and ‘defeats’ the king</w:t>
+      </w:r>
+      <w:r>
+        <w:rPr>
+          <w:b/>
+        </w:rPr>
+        <w:t>,</w:t>
+      </w:r>
+      <w:r>
+        <w:rPr>
+          <w:b/>
+        </w:rPr>
+        <w:t xml:space="preserve"> then the game ends. </w:t>
+      </w:r>
+      <w:r>
+        <w:rPr>
+          <w:b/>
+        </w:rPr>
+        <w:br/>
+      </w:r>
+      <w:r>
+        <w:rPr>
+          <w:b/>
+        </w:rPr>
+        <w:t xml:space="preserve">           </w:t>
+      </w:r>
+      <w:r>
+        <w:rPr>
+          <w:b/>
+        </w:rPr>
+        <w:t xml:space="preserve">There is no ‘stalemate’ in this version of Chess. </w:t>
+      </w:r>
+    </w:p>
+    <w:p>
+      <w:r>
+        <w:rPr>
+          <w:noProof/>
+          <w:lang w:eastAsia="nl-BE"/>
+        </w:rPr>
+        <mc:AlternateContent>
+          <mc:Choice Requires="wps">
+            <w:drawing>
+              <wp:anchor distT="0" distB="0" distL="114300" distR="114300" simplePos="0" relativeHeight="251694080" behindDoc="0" locked="0" layoutInCell="1" allowOverlap="1" wp14:anchorId="1EBAB302" wp14:editId="7B722492">
+                <wp:simplePos x="0" y="0"/>
+                <wp:positionH relativeFrom="column">
+                  <wp:posOffset>3258137</wp:posOffset>
+                </wp:positionH>
+                <wp:positionV relativeFrom="paragraph">
+                  <wp:posOffset>226156</wp:posOffset>
+                </wp:positionV>
+                <wp:extent cx="3018467" cy="533723"/>
+                <wp:effectExtent l="19050" t="19050" r="10795" b="19050"/>
+                <wp:wrapNone/>
+                <wp:docPr id="8" name="Rechthoek 8"/>
+                <wp:cNvGraphicFramePr/>
+                <a:graphic xmlns:a="http://schemas.openxmlformats.org/drawingml/2006/main">
+                  <a:graphicData uri="http://schemas.microsoft.com/office/word/2010/wordprocessingShape">
+                    <wps:wsp>
+                      <wps:cNvSpPr/>
+                      <wps:spPr>
+                        <a:xfrm>
+                          <a:off x="0" y="0"/>
+                          <a:ext cx="3018467" cy="533723"/>
+                        </a:xfrm>
+                        <a:prstGeom prst="rect">
+                          <a:avLst/>
+                        </a:prstGeom>
+                        <a:noFill/>
+                        <a:ln w="38100">
+                          <a:solidFill>
+                            <a:srgbClr val="FF0000"/>
+                          </a:solidFill>
+                        </a:ln>
+                      </wps:spPr>
+                      <wps:style>
+                        <a:lnRef idx="2">
+                          <a:schemeClr val="accent1">
+                            <a:shade val="50000"/>
+                          </a:schemeClr>
+                        </a:lnRef>
+                        <a:fillRef idx="1">
+                          <a:schemeClr val="accent1"/>
+                        </a:fillRef>
+                        <a:effectRef idx="0">
+                          <a:schemeClr val="accent1"/>
+                        </a:effectRef>
+                        <a:fontRef idx="minor">
+                          <a:schemeClr val="lt1"/>
+                        </a:fontRef>
+                      </wps:style>
+                      <wps:bodyPr rot="0" spcFirstLastPara="0" vertOverflow="overflow" horzOverflow="overflow" vert="horz" wrap="square" lIns="91440" tIns="45720" rIns="91440" bIns="45720" numCol="1" spcCol="0" rtlCol="0" fromWordArt="0" anchor="ctr" anchorCtr="0" forceAA="0" compatLnSpc="1">
+                        <a:prstTxWarp prst="textNoShape">
+                          <a:avLst/>
+                        </a:prstTxWarp>
+                        <a:noAutofit/>
+                      </wps:bodyPr>
+                    </wps:wsp>
+                  </a:graphicData>
+                </a:graphic>
+                <wp14:sizeRelH relativeFrom="margin">
+                  <wp14:pctWidth>0</wp14:pctWidth>
+                </wp14:sizeRelH>
+                <wp14:sizeRelV relativeFrom="margin">
+                  <wp14:pctHeight>0</wp14:pctHeight>
+                </wp14:sizeRelV>
+              </wp:anchor>
+            </w:drawing>
+          </mc:Choice>
+          <mc:Fallback>
+            <w:pict>
+              <v:rect w14:anchorId="6F5B89BC" id="Rechthoek 8" o:spid="_x0000_s1026" style="position:absolute;margin-left:256.55pt;margin-top:17.8pt;width:237.65pt;height:42.05pt;z-index:251694080;visibility:visible;mso-wrap-style:square;mso-width-percent:0;mso-height-percent:0;mso-wrap-distance-left:9pt;mso-wrap-distance-top:0;mso-wrap-distance-right:9pt;mso-wrap-distance-bottom:0;mso-position-horizontal:absolute;mso-position-horizontal-relative:text;mso-position-vertical:absolute;mso-position-vertical-relative:text;mso-width-percent:0;mso-height-percent:0;mso-width-relative:margin;mso-height-relative:margin;v-text-anchor:middle" o:gfxdata="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" filled="f" strokecolor="red" strokeweight="3pt"/>
+            </w:pict>
+          </mc:Fallback>
+        </mc:AlternateContent>
+      </w:r>
+    </w:p>
+    <w:p>
+      <w:pPr>
+        <w:rPr>
+          <w:b/>
+        </w:rPr>
+      </w:pPr>
+      <w:r>
+        <w:rPr>
+          <w:noProof/>
+          <w:lang w:eastAsia="nl-BE"/>
+        </w:rPr>
+        <mc:AlternateContent>
+          <mc:Choice Requires="wps">
+            <w:drawing>
+              <wp:anchor distT="0" distB="0" distL="114300" distR="114300" simplePos="0" relativeHeight="251698176" behindDoc="0" locked="0" layoutInCell="1" allowOverlap="1" wp14:anchorId="12DBE79D" wp14:editId="19512058">
+                <wp:simplePos x="0" y="0"/>
+                <wp:positionH relativeFrom="column">
+                  <wp:posOffset>4586174</wp:posOffset>
+                </wp:positionH>
+                <wp:positionV relativeFrom="paragraph">
+                  <wp:posOffset>190416</wp:posOffset>
+                </wp:positionV>
+                <wp:extent cx="336431" cy="638354"/>
+                <wp:effectExtent l="19050" t="19050" r="26035" b="28575"/>
+                <wp:wrapNone/>
+                <wp:docPr id="14" name="Rechthoek 14"/>
+                <wp:cNvGraphicFramePr/>
+                <a:graphic xmlns:a="http://schemas.openxmlformats.org/drawingml/2006/main">
+                  <a:graphicData uri="http://schemas.microsoft.com/office/word/2010/wordprocessingShape">
+                    <wps:wsp>
+                      <wps:cNvSpPr/>
+                      <wps:spPr>
+                        <a:xfrm>
+                          <a:off x="0" y="0"/>
+                          <a:ext cx="336431" cy="638354"/>
+                        </a:xfrm>
+                        <a:prstGeom prst="rect">
+                          <a:avLst/>
+                        </a:prstGeom>
+                        <a:noFill/>
+                        <a:ln w="38100">
+                          <a:solidFill>
+                            <a:srgbClr val="FF0000"/>
+                          </a:solidFill>
+                        </a:ln>
+                      </wps:spPr>
+                      <wps:style>
+                        <a:lnRef idx="2">
+                          <a:schemeClr val="accent1">
+                            <a:shade val="50000"/>
+                          </a:schemeClr>
+                        </a:lnRef>
+                        <a:fillRef idx="1">
+                          <a:schemeClr val="accent1"/>
+                        </a:fillRef>
+                        <a:effectRef idx="0">
+                          <a:schemeClr val="accent1"/>
+                        </a:effectRef>
+                        <a:fontRef idx="minor">
+                          <a:schemeClr val="lt1"/>
+                        </a:fontRef>
+                      </wps:style>
+                      <wps:bodyPr rot="0" spcFirstLastPara="0" vertOverflow="overflow" horzOverflow="overflow" vert="horz" wrap="square" lIns="91440" tIns="45720" rIns="91440" bIns="45720" numCol="1" spcCol="0" rtlCol="0" fromWordArt="0" anchor="ctr" anchorCtr="0" forceAA="0" compatLnSpc="1">
+                        <a:prstTxWarp prst="textNoShape">
+                          <a:avLst/>
+                        </a:prstTxWarp>
+                        <a:noAutofit/>
+                      </wps:bodyPr>
+                    </wps:wsp>
+                  </a:graphicData>
+                </a:graphic>
+                <wp14:sizeRelH relativeFrom="margin">
+                  <wp14:pctWidth>0</wp14:pctWidth>
+                </wp14:sizeRelH>
+              </wp:anchor>
+            </w:drawing>
+          </mc:Choice>
+          <mc:Fallback>
+            <w:pict>
+              <v:rect w14:anchorId="29038789" id="Rechthoek 14" o:spid="_x0000_s1026" style="position:absolute;margin-left:361.1pt;margin-top:15pt;width:26.5pt;height:50.25pt;z-index:251698176;visibility:visible;mso-wrap-style:square;mso-width-percent:0;mso-wrap-distance-left:9pt;mso-wrap-distance-top:0;mso-wrap-distance-right:9pt;mso-wrap-distance-bottom:0;mso-position-horizontal:absolute;mso-position-horizontal-relative:text;mso-position-vertical:absolute;mso-position-vertical-relative:text;mso-width-percent:0;mso-width-relative:margin;v-text-anchor:middle" o:gfxdata="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" filled="f" strokecolor="red" strokeweight="3pt"/>
+            </w:pict>
+          </mc:Fallback>
+        </mc:AlternateContent>
+      </w:r>
+      <w:r>
+        <w:rPr>
+          <w:noProof/>
+          <w:lang w:eastAsia="nl-BE"/>
+        </w:rPr>
+        <w:drawing>
+          <wp:anchor distT="0" distB="0" distL="114300" distR="114300" simplePos="0" relativeHeight="251693056" behindDoc="1" locked="0" layoutInCell="1" allowOverlap="1" wp14:anchorId="2384BA9C" wp14:editId="35F7C146">
+            <wp:simplePos x="0" y="0"/>
+            <wp:positionH relativeFrom="column">
+              <wp:posOffset>3308985</wp:posOffset>
+            </wp:positionH>
+            <wp:positionV relativeFrom="paragraph">
+              <wp:posOffset>8890</wp:posOffset>
+            </wp:positionV>
+            <wp:extent cx="2863850" cy="2147570"/>
+            <wp:effectExtent l="0" t="0" r="0" b="5080"/>
+            <wp:wrapTight wrapText="bothSides">
+              <wp:wrapPolygon edited="0">
+                <wp:start x="0" y="0"/>
+                <wp:lineTo x="0" y="21459"/>
+                <wp:lineTo x="21408" y="21459"/>
+                <wp:lineTo x="21408" y="0"/>
+                <wp:lineTo x="0" y="0"/>
+              </wp:wrapPolygon>
+            </wp:wrapTight>
+            <wp:docPr id="7" name="Afbeelding 7"/>
+            <wp:cNvGraphicFramePr>
+              <a:graphicFrameLocks xmlns:a="http://schemas.openxmlformats.org/drawingml/2006/main" noChangeAspect="1"/>
+            </wp:cNvGraphicFramePr>
+            <a:graphic xmlns:a="http://schemas.openxmlformats.org/drawingml/2006/main">
+              <a:graphicData uri="http://schemas.openxmlformats.org/drawingml/2006/picture">
+                <pic:pic xmlns:pic="http://schemas.openxmlformats.org/drawingml/2006/picture">
+                  <pic:nvPicPr>
+                    <pic:cNvPr id="7" name="D7039.tmp"/>
+                    <pic:cNvPicPr/>
+                  </pic:nvPicPr>
+                  <pic:blipFill>
+                    <a:blip r:embed="rId17">
+                      <a:extLst>
+                        <a:ext uri="{28A0092B-C50C-407E-A947-70E740481C1C}">
+                          <a14:useLocalDpi xmlns:a14="http://schemas.microsoft.com/office/drawing/2010/main" val="0"/>
+                        </a:ext>
+                      </a:extLst>
+                    </a:blip>
+                    <a:stretch>
+                      <a:fillRect/>
+                    </a:stretch>
+                  </pic:blipFill>
+                  <pic:spPr>
+                    <a:xfrm>
+                      <a:off x="0" y="0"/>
+                      <a:ext cx="2863850" cy="2147570"/>
+                    </a:xfrm>
+                    <a:prstGeom prst="rect">
+                      <a:avLst/>
+                    </a:prstGeom>
+                  </pic:spPr>
+                </pic:pic>
+              </a:graphicData>
+            </a:graphic>
+            <wp14:sizeRelH relativeFrom="page">
+              <wp14:pctWidth>0</wp14:pctWidth>
+            </wp14:sizeRelH>
+            <wp14:sizeRelV relativeFrom="page">
+              <wp14:pctHeight>0</wp14:pctHeight>
+            </wp14:sizeRelV>
+          </wp:anchor>
+        </w:drawing>
+      </w:r>
+      <w:r>
+        <w:rPr>
+          <w:b/>
+        </w:rPr>
+        <w:t>Important</w:t>
+      </w:r>
+      <w:r>
+        <w:rPr>
+          <w:b/>
+        </w:rPr>
+        <w:t xml:space="preserve"> on</w:t>
+      </w:r>
+      <w:r>
+        <w:rPr>
+          <w:b/>
+        </w:rPr>
+        <w:t xml:space="preserve"> how the 3</w:t>
+      </w:r>
+      <w:r>
+        <w:rPr>
+          <w:b/>
+        </w:rPr>
+        <w:t>D</w:t>
+      </w:r>
+      <w:r>
+        <w:rPr>
+          <w:b/>
+        </w:rPr>
+        <w:t xml:space="preserve">-planes work. </w:t>
+      </w:r>
+    </w:p>
+    <w:p>
+      <w:r>
+        <w:t xml:space="preserve">On the </w:t>
+      </w:r>
+      <w:r>
+        <w:rPr>
+          <w:b/>
+          <w:color w:val="FF0000"/>
+        </w:rPr>
+        <w:t xml:space="preserve">last two rows </w:t>
+      </w:r>
+      <w:r>
+        <w:rPr>
+          <w:b/>
+        </w:rPr>
+        <w:t xml:space="preserve">on each side a player cannot </w:t>
+      </w:r>
+      <w:r>
+        <w:rPr>
+          <w:b/>
+        </w:rPr>
+        <w:t>hop</w:t>
+      </w:r>
+      <w:r>
+        <w:rPr>
+          <w:b/>
+        </w:rPr>
+        <w:t xml:space="preserve"> a piece</w:t>
+      </w:r>
+      <w:r>
+        <w:rPr>
+          <w:b/>
+        </w:rPr>
+        <w:t xml:space="preserve"> </w:t>
+      </w:r>
+      <w:r>
+        <w:rPr>
+          <w:b/>
+        </w:rPr>
+        <w:t>through</w:t>
+      </w:r>
+      <w:r>
+        <w:rPr>
+          <w:b/>
+        </w:rPr>
+        <w:t xml:space="preserve"> the middle three planes</w:t>
+      </w:r>
+      <w:r>
+        <w:rPr>
+          <w:b/>
+        </w:rPr>
+        <w:t xml:space="preserve"> (top two/ bottom two are accessible)</w:t>
+      </w:r>
+      <w:r>
+        <w:t xml:space="preserve">. </w:t>
+      </w:r>
+      <w:r>
+        <w:br/>
+        <w:t xml:space="preserve">You’ll notice the gap underneath the bottom two and the top two floors, </w:t>
+      </w:r>
+      <w:r>
+        <w:t xml:space="preserve">it is </w:t>
+      </w:r>
+      <w:r>
+        <w:t>what causes this logical limitation.</w:t>
+      </w:r>
+    </w:p>
+    <w:p>
+      <w:pPr>
+        <w:rPr>
+          <w:b/>
+        </w:rPr>
+      </w:pPr>
+      <w:r>
+        <w:rPr>
+          <w:noProof/>
+          <w:lang w:eastAsia="nl-BE"/>
+        </w:rPr>
+        <mc:AlternateContent>
+          <mc:Choice Requires="wps">
+            <w:drawing>
+              <wp:anchor distT="0" distB="0" distL="114300" distR="114300" simplePos="0" relativeHeight="251696128" behindDoc="0" locked="0" layoutInCell="1" allowOverlap="1" wp14:anchorId="0028F246" wp14:editId="3DE31B35">
+                <wp:simplePos x="0" y="0"/>
+                <wp:positionH relativeFrom="column">
+                  <wp:posOffset>3205480</wp:posOffset>
+                </wp:positionH>
+                <wp:positionV relativeFrom="paragraph">
+                  <wp:posOffset>133674</wp:posOffset>
+                </wp:positionV>
+                <wp:extent cx="3070428" cy="586596"/>
+                <wp:effectExtent l="19050" t="19050" r="15875" b="23495"/>
+                <wp:wrapNone/>
+                <wp:docPr id="13" name="Rechthoek 13"/>
+                <wp:cNvGraphicFramePr/>
+                <a:graphic xmlns:a="http://schemas.openxmlformats.org/drawingml/2006/main">
+                  <a:graphicData uri="http://schemas.microsoft.com/office/word/2010/wordprocessingShape">
+                    <wps:wsp>
+                      <wps:cNvSpPr/>
+                      <wps:spPr>
+                        <a:xfrm>
+                          <a:off x="0" y="0"/>
+                          <a:ext cx="3070428" cy="586596"/>
+                        </a:xfrm>
+                        <a:prstGeom prst="rect">
+                          <a:avLst/>
+                        </a:prstGeom>
+                        <a:noFill/>
+                        <a:ln w="38100">
+                          <a:solidFill>
+                            <a:srgbClr val="FF0000"/>
+                          </a:solidFill>
+                        </a:ln>
+                      </wps:spPr>
+                      <wps:style>
+                        <a:lnRef idx="2">
+                          <a:schemeClr val="accent1">
+                            <a:shade val="50000"/>
+                          </a:schemeClr>
+                        </a:lnRef>
+                        <a:fillRef idx="1">
+                          <a:schemeClr val="accent1"/>
+                        </a:fillRef>
+                        <a:effectRef idx="0">
+                          <a:schemeClr val="accent1"/>
+                        </a:effectRef>
+                        <a:fontRef idx="minor">
+                          <a:schemeClr val="lt1"/>
+                        </a:fontRef>
+                      </wps:style>
+                      <wps:bodyPr rot="0" spcFirstLastPara="0" vertOverflow="overflow" horzOverflow="overflow" vert="horz" wrap="square" lIns="91440" tIns="45720" rIns="91440" bIns="45720" numCol="1" spcCol="0" rtlCol="0" fromWordArt="0" anchor="ctr" anchorCtr="0" forceAA="0" compatLnSpc="1">
+                        <a:prstTxWarp prst="textNoShape">
+                          <a:avLst/>
+                        </a:prstTxWarp>
+                        <a:noAutofit/>
+                      </wps:bodyPr>
+                    </wps:wsp>
+                  </a:graphicData>
+                </a:graphic>
+                <wp14:sizeRelH relativeFrom="margin">
+                  <wp14:pctWidth>0</wp14:pctWidth>
+                </wp14:sizeRelH>
+                <wp14:sizeRelV relativeFrom="margin">
+                  <wp14:pctHeight>0</wp14:pctHeight>
+                </wp14:sizeRelV>
+              </wp:anchor>
+            </w:drawing>
+          </mc:Choice>
+          <mc:Fallback>
+            <w:pict>
+              <v:rect w14:anchorId="550920FB" id="Rechthoek 13" o:spid="_x0000_s1026" style="position:absolute;margin-left:252.4pt;margin-top:10.55pt;width:241.75pt;height:46.2pt;z-index:251696128;visibility:visible;mso-wrap-style:square;mso-width-percent:0;mso-height-percent:0;mso-wrap-distance-left:9pt;mso-wrap-distance-top:0;mso-wrap-distance-right:9pt;mso-wrap-distance-bottom:0;mso-position-horizontal:absolute;mso-position-horizontal-relative:text;mso-position-vertical:absolute;mso-position-vertical-relative:text;mso-width-percent:0;mso-height-percent:0;mso-width-relative:margin;mso-height-relative:margin;v-text-anchor:middle" o:gfxdata="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" filled="f" strokecolor="red" strokeweight="3pt"/>
+            </w:pict>
+          </mc:Fallback>
+        </mc:AlternateContent>
+      </w:r>
+      <w:r>
+        <w:rPr>
+          <w:noProof/>
+          <w:lang w:eastAsia="nl-BE"/>
+        </w:rPr>
+        <mc:AlternateContent>
+          <mc:Choice Requires="wps">
+            <w:drawing>
+              <wp:anchor distT="0" distB="0" distL="114300" distR="114300" simplePos="0" relativeHeight="251700224" behindDoc="0" locked="0" layoutInCell="1" allowOverlap="1" wp14:anchorId="634EFD7D" wp14:editId="685F9CAB">
+                <wp:simplePos x="0" y="0"/>
+                <wp:positionH relativeFrom="column">
+                  <wp:posOffset>4592356</wp:posOffset>
+                </wp:positionH>
+                <wp:positionV relativeFrom="paragraph">
+                  <wp:posOffset>27473</wp:posOffset>
+                </wp:positionV>
+                <wp:extent cx="336431" cy="638354"/>
+                <wp:effectExtent l="19050" t="19050" r="26035" b="28575"/>
+                <wp:wrapNone/>
+                <wp:docPr id="15" name="Rechthoek 15"/>
+                <wp:cNvGraphicFramePr/>
+                <a:graphic xmlns:a="http://schemas.openxmlformats.org/drawingml/2006/main">
+                  <a:graphicData uri="http://schemas.microsoft.com/office/word/2010/wordprocessingShape">
+                    <wps:wsp>
+                      <wps:cNvSpPr/>
+                      <wps:spPr>
+                        <a:xfrm>
+                          <a:off x="0" y="0"/>
+                          <a:ext cx="336431" cy="638354"/>
+                        </a:xfrm>
+                        <a:prstGeom prst="rect">
+                          <a:avLst/>
+                        </a:prstGeom>
+                        <a:noFill/>
+                        <a:ln w="38100">
+                          <a:solidFill>
+                            <a:srgbClr val="FF0000"/>
+                          </a:solidFill>
+                        </a:ln>
+                      </wps:spPr>
+                      <wps:style>
+                        <a:lnRef idx="2">
+                          <a:schemeClr val="accent1">
+                            <a:shade val="50000"/>
+                          </a:schemeClr>
+                        </a:lnRef>
+                        <a:fillRef idx="1">
+                          <a:schemeClr val="accent1"/>
+                        </a:fillRef>
+                        <a:effectRef idx="0">
+                          <a:schemeClr val="accent1"/>
+                        </a:effectRef>
+                        <a:fontRef idx="minor">
+                          <a:schemeClr val="lt1"/>
+                        </a:fontRef>
+                      </wps:style>
+                      <wps:bodyPr rot="0" spcFirstLastPara="0" vertOverflow="overflow" horzOverflow="overflow" vert="horz" wrap="square" lIns="91440" tIns="45720" rIns="91440" bIns="45720" numCol="1" spcCol="0" rtlCol="0" fromWordArt="0" anchor="ctr" anchorCtr="0" forceAA="0" compatLnSpc="1">
+                        <a:prstTxWarp prst="textNoShape">
+                          <a:avLst/>
+                        </a:prstTxWarp>
+                        <a:noAutofit/>
+                      </wps:bodyPr>
+                    </wps:wsp>
+                  </a:graphicData>
+                </a:graphic>
+                <wp14:sizeRelH relativeFrom="margin">
+                  <wp14:pctWidth>0</wp14:pctWidth>
+                </wp14:sizeRelH>
+              </wp:anchor>
+            </w:drawing>
+          </mc:Choice>
+          <mc:Fallback>
+            <w:pict>
+              <v:rect w14:anchorId="6A661EFB" id="Rechthoek 15" o:spid="_x0000_s1026" style="position:absolute;margin-left:361.6pt;margin-top:2.15pt;width:26.5pt;height:50.25pt;z-index:251700224;visibility:visible;mso-wrap-style:square;mso-width-percent:0;mso-wrap-distance-left:9pt;mso-wrap-distance-top:0;mso-wrap-distance-right:9pt;mso-wrap-distance-bottom:0;mso-position-horizontal:absolute;mso-position-horizontal-relative:text;mso-position-vertical:absolute;mso-position-vertical-relative:text;mso-width-percent:0;mso-width-relative:margin;v-text-anchor:middle" o:gfxdata="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" filled="f" strokecolor="red" strokeweight="3pt"/>
+            </w:pict>
+          </mc:Fallback>
+        </mc:AlternateContent>
+      </w:r>
+      <w:r>
+        <w:rPr>
+          <w:b/>
+        </w:rPr>
+        <w:t xml:space="preserve">Shifting floors on the </w:t>
+      </w:r>
+      <w:r>
+        <w:rPr>
+          <w:b/>
+          <w:color w:val="FF0000"/>
+        </w:rPr>
+        <w:t xml:space="preserve">center </w:t>
+      </w:r>
+      <w:r>
+        <w:rPr>
+          <w:b/>
+          <w:color w:val="FF0000"/>
+        </w:rPr>
+        <w:t>column</w:t>
+      </w:r>
+      <w:r>
+        <w:rPr>
+          <w:b/>
+          <w:color w:val="FF0000"/>
+        </w:rPr>
+        <w:t xml:space="preserve"> </w:t>
+      </w:r>
+      <w:r>
+        <w:t xml:space="preserve">(before and after the gap) </w:t>
+      </w:r>
+      <w:r>
+        <w:rPr>
+          <w:b/>
+        </w:rPr>
+        <w:t>is</w:t>
+      </w:r>
+      <w:r>
+        <w:t xml:space="preserve"> also</w:t>
+      </w:r>
+      <w:r>
+        <w:rPr>
+          <w:b/>
+        </w:rPr>
+        <w:t xml:space="preserve"> not possible.</w:t>
+      </w:r>
+    </w:p>
+    <w:p/>
+    <w:p>
+      <w:pPr>
+        <w:rPr>
+          <w:i/>
+        </w:rPr>
+      </w:pPr>
+      <w:r>
+        <w:rPr>
+          <w:i/>
+        </w:rPr>
+        <w:t xml:space="preserve">Note: If another piece is blocking the path (friendly &amp; foe), then </w:t>
+      </w:r>
+      <w:r>
+        <w:rPr>
+          <w:i/>
+        </w:rPr>
+        <w:t>your</w:t>
+      </w:r>
+      <w:r>
+        <w:rPr>
+          <w:i/>
+        </w:rPr>
+        <w:t xml:space="preserve"> </w:t>
+      </w:r>
+      <w:r>
+        <w:rPr>
+          <w:i/>
+        </w:rPr>
+        <w:t>chosen</w:t>
+      </w:r>
+      <w:r>
+        <w:rPr>
+          <w:i/>
+        </w:rPr>
+        <w:t xml:space="preserve"> piece cannot go further in </w:t>
+      </w:r>
+      <w:r>
+        <w:rPr>
+          <w:i/>
+        </w:rPr>
+        <w:t>that</w:t>
+      </w:r>
+      <w:r>
+        <w:rPr>
+          <w:i/>
+        </w:rPr>
+        <w:t xml:space="preserve"> direction (other layers are still accesible, unless above rules are applicable.</w:t>
+      </w:r>
+    </w:p>
+    <w:p>
+      <w:pPr>
+        <w:jc w:val="center"/>
+        <w:rPr>
+          <w:b/>
+          <w:sz w:val="24"/>
+        </w:rPr>
+      </w:pPr>
+      <w:bookmarkStart w:id="0" w:name="_GoBack"/>
+      <w:bookmarkEnd w:id="0"/>
+      <w:r>
+        <w:rPr>
+          <w:b/>
+          <w:sz w:val="24"/>
+        </w:rPr>
+        <w:lastRenderedPageBreak/>
+        <w:t>Triyond Schaak</w:t>
+      </w:r>
+      <w:r>
+        <w:rPr>
+          <w:b/>
+          <w:sz w:val="24"/>
+        </w:rPr>
+        <w:t xml:space="preserve"> </w:t>
+      </w:r>
+      <w:r>
+        <w:rPr>
+          <w:b/>
+          <w:sz w:val="24"/>
+        </w:rPr>
+        <w:t xml:space="preserve">– </w:t>
+      </w:r>
+      <w:r>
+        <w:rPr>
+          <w:b/>
+          <w:sz w:val="24"/>
+        </w:rPr>
+        <w:t>Handleiding (NL)</w:t>
+      </w:r>
+    </w:p>
+    <w:p>
+      <w:r>
+        <w:t>Het</w:t>
+      </w:r>
+      <w:r>
+        <w:t xml:space="preserve"> </w:t>
+      </w:r>
+      <w:r>
+        <w:rPr>
+          <w:b/>
+          <w:u w:val="single"/>
+        </w:rPr>
+        <w:t xml:space="preserve">doel van het spel is </w:t>
+      </w:r>
+      <w:r>
+        <w:rPr>
+          <w:b/>
+          <w:u w:val="single"/>
+        </w:rPr>
+        <w:t>de koning van de andere speler te verslaan.</w:t>
+      </w:r>
+      <w:r>
+        <w:t xml:space="preserve"> </w:t>
+      </w:r>
+      <w:r>
+        <w:br/>
+      </w:r>
+      <w:r>
+        <w:t>Verliezen kan ook door</w:t>
+      </w:r>
+      <w:r>
+        <w:t xml:space="preserve"> </w:t>
+      </w:r>
+      <w:r>
+        <w:rPr>
+          <w:b/>
+          <w:u w:val="single"/>
+        </w:rPr>
+        <w:t>opgeven</w:t>
+      </w:r>
+      <w:r>
+        <w:rPr>
+          <w:b/>
+          <w:u w:val="single"/>
+        </w:rPr>
+        <w:t>.</w:t>
+      </w:r>
+      <w:r>
+        <w:rPr>
+          <w:b/>
+          <w:u w:val="single"/>
+        </w:rPr>
+        <w:br/>
+      </w:r>
+      <w:r>
+        <w:rPr>
+          <w:b/>
+        </w:rPr>
+        <w:t xml:space="preserve">Na x- aantal ronden zonder winnaar eindigt de match in een “gelijkspel” </w:t>
+      </w:r>
+      <w:r>
+        <w:t>(standaard na 50 rondes).</w:t>
+      </w:r>
+    </w:p>
+    <w:p>
+      <w:r>
+        <w:rPr>
+          <w:b/>
+          <w:u w:val="single"/>
+        </w:rPr>
+        <w:br/>
+      </w:r>
+      <w:r>
+        <w:t>De stukken zijn gelijk aan die van het standaard schaakspel (Europees schaken), met 3D-bewegingen.</w:t>
+      </w:r>
+    </w:p>
+    <w:p>
+      <w:r>
+        <w:rPr>
+          <w:b/>
+          <w:noProof/>
+          <w:lang w:eastAsia="nl-BE"/>
+        </w:rPr>
+        <w:drawing>
+          <wp:anchor distT="0" distB="0" distL="114300" distR="114300" simplePos="0" relativeHeight="251683840" behindDoc="0" locked="0" layoutInCell="1" allowOverlap="1" wp14:anchorId="1D017C94" wp14:editId="5D14F110">
+            <wp:simplePos x="0" y="0"/>
+            <wp:positionH relativeFrom="column">
+              <wp:posOffset>-65405</wp:posOffset>
+            </wp:positionH>
+            <wp:positionV relativeFrom="paragraph">
+              <wp:posOffset>946</wp:posOffset>
+            </wp:positionV>
+            <wp:extent cx="506008" cy="506008"/>
+            <wp:effectExtent l="0" t="0" r="8890" b="8890"/>
+            <wp:wrapSquare wrapText="bothSides"/>
+            <wp:docPr id="23" name="Afbeelding 23"/>
+            <wp:cNvGraphicFramePr>
+              <a:graphicFrameLocks xmlns:a="http://schemas.openxmlformats.org/drawingml/2006/main" noChangeAspect="1"/>
+            </wp:cNvGraphicFramePr>
+            <a:graphic xmlns:a="http://schemas.openxmlformats.org/drawingml/2006/main">
+              <a:graphicData uri="http://schemas.openxmlformats.org/drawingml/2006/picture">
+                <pic:pic xmlns:pic="http://schemas.openxmlformats.org/drawingml/2006/picture">
+                  <pic:nvPicPr>
+                    <pic:cNvPr id="30" name="bishop.png"/>
+                    <pic:cNvPicPr/>
+                  </pic:nvPicPr>
+                  <pic:blipFill>
+                    <a:blip r:embed="rId5" cstate="print">
+                      <a:extLst>
+                        <a:ext uri="{28A0092B-C50C-407E-A947-70E740481C1C}">
+                          <a14:useLocalDpi xmlns:a14="http://schemas.microsoft.com/office/drawing/2010/main" val="0"/>
+                        </a:ext>
+                      </a:extLst>
+                    </a:blip>
+                    <a:stretch>
+                      <a:fillRect/>
+                    </a:stretch>
+                  </pic:blipFill>
+                  <pic:spPr>
+                    <a:xfrm>
+                      <a:off x="0" y="0"/>
+                      <a:ext cx="506008" cy="506008"/>
+                    </a:xfrm>
+                    <a:prstGeom prst="rect">
+                      <a:avLst/>
+                    </a:prstGeom>
+                  </pic:spPr>
+                </pic:pic>
+              </a:graphicData>
+            </a:graphic>
+            <wp14:sizeRelH relativeFrom="page">
+              <wp14:pctWidth>0</wp14:pctWidth>
+            </wp14:sizeRelH>
+            <wp14:sizeRelV relativeFrom="page">
+              <wp14:pctHeight>0</wp14:pctHeight>
+            </wp14:sizeRelV>
+          </wp:anchor>
+        </w:drawing>
+      </w:r>
+      <w:r>
+        <w:rPr>
+          <w:b/>
+          <w:noProof/>
+          <w:lang w:eastAsia="nl-BE"/>
+        </w:rPr>
+        <w:drawing>
+          <wp:anchor distT="0" distB="0" distL="114300" distR="114300" simplePos="0" relativeHeight="251682816" behindDoc="0" locked="0" layoutInCell="1" allowOverlap="1" wp14:anchorId="0770CE9A" wp14:editId="0DB2B0FB">
+            <wp:simplePos x="0" y="0"/>
+            <wp:positionH relativeFrom="column">
+              <wp:posOffset>563880</wp:posOffset>
+            </wp:positionH>
+            <wp:positionV relativeFrom="paragraph">
+              <wp:posOffset>946</wp:posOffset>
+            </wp:positionV>
+            <wp:extent cx="474980" cy="474980"/>
+            <wp:effectExtent l="0" t="0" r="1270" b="1270"/>
+            <wp:wrapSquare wrapText="bothSides"/>
+            <wp:docPr id="24" name="Afbeelding 24"/>
+            <wp:cNvGraphicFramePr>
+              <a:graphicFrameLocks xmlns:a="http://schemas.openxmlformats.org/drawingml/2006/main" noChangeAspect="1"/>
+            </wp:cNvGraphicFramePr>
+            <a:graphic xmlns:a="http://schemas.openxmlformats.org/drawingml/2006/main">
+              <a:graphicData uri="http://schemas.openxmlformats.org/drawingml/2006/picture">
+                <pic:pic xmlns:pic="http://schemas.openxmlformats.org/drawingml/2006/picture">
+                  <pic:nvPicPr>
+                    <pic:cNvPr id="30" name="bishop.png"/>
+                    <pic:cNvPicPr/>
+                  </pic:nvPicPr>
+                  <pic:blipFill>
+                    <a:blip r:embed="rId6" cstate="print">
+                      <a:extLst>
+                        <a:ext uri="{28A0092B-C50C-407E-A947-70E740481C1C}">
+                          <a14:useLocalDpi xmlns:a14="http://schemas.microsoft.com/office/drawing/2010/main" val="0"/>
+                        </a:ext>
+                      </a:extLst>
+                    </a:blip>
+                    <a:stretch>
+                      <a:fillRect/>
+                    </a:stretch>
+                  </pic:blipFill>
+                  <pic:spPr>
+                    <a:xfrm>
+                      <a:off x="0" y="0"/>
+                      <a:ext cx="474980" cy="474980"/>
+                    </a:xfrm>
+                    <a:prstGeom prst="rect">
+                      <a:avLst/>
+                    </a:prstGeom>
+                  </pic:spPr>
+                </pic:pic>
+              </a:graphicData>
+            </a:graphic>
+            <wp14:sizeRelH relativeFrom="page">
+              <wp14:pctWidth>0</wp14:pctWidth>
+            </wp14:sizeRelH>
+            <wp14:sizeRelV relativeFrom="page">
+              <wp14:pctHeight>0</wp14:pctHeight>
+            </wp14:sizeRelV>
+          </wp:anchor>
+        </w:drawing>
+      </w:r>
+      <w:r>
+        <w:rPr>
+          <w:b/>
+          <w:noProof/>
+          <w:lang w:eastAsia="nl-BE"/>
+        </w:rPr>
+        <w:t xml:space="preserve">Een </w:t>
+      </w:r>
+      <w:r>
+        <w:rPr>
+          <w:b/>
+          <w:noProof/>
+          <w:lang w:eastAsia="nl-BE"/>
+        </w:rPr>
+        <w:t>P</w:t>
+      </w:r>
+      <w:r>
+        <w:rPr>
+          <w:b/>
+          <w:noProof/>
+          <w:lang w:eastAsia="nl-BE"/>
+        </w:rPr>
+        <w:t>aar</w:t>
+      </w:r>
+      <w:r>
+        <w:rPr>
+          <w:b/>
+          <w:noProof/>
+          <w:lang w:eastAsia="nl-BE"/>
+        </w:rPr>
+        <w:t>d</w:t>
+      </w:r>
+      <w:r>
+        <w:rPr>
+          <w:b/>
+          <w:noProof/>
+          <w:lang w:eastAsia="nl-BE"/>
+        </w:rPr>
+        <w:t xml:space="preserve"> kan in een L-beweging drie tegels verder neerdalen</w:t>
+      </w:r>
+      <w:r>
+        <w:rPr>
+          <w:noProof/>
+          <w:lang w:eastAsia="nl-BE"/>
+        </w:rPr>
+        <w:t>.</w:t>
+      </w:r>
+      <w:r>
+        <w:rPr>
+          <w:noProof/>
+          <w:lang w:eastAsia="nl-BE"/>
+        </w:rPr>
+        <w:br/>
+      </w:r>
+      <w:r>
+        <w:t xml:space="preserve">Het is het </w:t>
+      </w:r>
+      <w:r>
+        <w:rPr>
+          <w:b/>
+        </w:rPr>
+        <w:t>enige stuk die over het gat kan “springen”.</w:t>
+      </w:r>
+    </w:p>
+    <w:p>
+      <w:r>
+        <w:rPr>
+          <w:noProof/>
+          <w:lang w:eastAsia="nl-BE"/>
+        </w:rPr>
+        <w:drawing>
+          <wp:anchor distT="0" distB="0" distL="114300" distR="114300" simplePos="0" relativeHeight="251686912" behindDoc="0" locked="0" layoutInCell="1" allowOverlap="1" wp14:anchorId="1B3C4828" wp14:editId="72A8D822">
+            <wp:simplePos x="0" y="0"/>
+            <wp:positionH relativeFrom="column">
+              <wp:posOffset>562610</wp:posOffset>
+            </wp:positionH>
+            <wp:positionV relativeFrom="paragraph">
+              <wp:posOffset>740410</wp:posOffset>
+            </wp:positionV>
+            <wp:extent cx="506008" cy="506008"/>
+            <wp:effectExtent l="0" t="0" r="0" b="8890"/>
+            <wp:wrapSquare wrapText="bothSides"/>
+            <wp:docPr id="25" name="Afbeelding 25"/>
+            <wp:cNvGraphicFramePr>
+              <a:graphicFrameLocks xmlns:a="http://schemas.openxmlformats.org/drawingml/2006/main" noChangeAspect="1"/>
+            </wp:cNvGraphicFramePr>
+            <a:graphic xmlns:a="http://schemas.openxmlformats.org/drawingml/2006/main">
+              <a:graphicData uri="http://schemas.openxmlformats.org/drawingml/2006/picture">
+                <pic:pic xmlns:pic="http://schemas.openxmlformats.org/drawingml/2006/picture">
+                  <pic:nvPicPr>
+                    <pic:cNvPr id="30" name="bishop.png"/>
+                    <pic:cNvPicPr/>
+                  </pic:nvPicPr>
+                  <pic:blipFill>
+                    <a:blip r:embed="rId7" cstate="print">
+                      <a:extLst>
+                        <a:ext uri="{28A0092B-C50C-407E-A947-70E740481C1C}">
+                          <a14:useLocalDpi xmlns:a14="http://schemas.microsoft.com/office/drawing/2010/main" val="0"/>
+                        </a:ext>
+                      </a:extLst>
+                    </a:blip>
+                    <a:stretch>
+                      <a:fillRect/>
+                    </a:stretch>
+                  </pic:blipFill>
+                  <pic:spPr>
+                    <a:xfrm>
+                      <a:off x="0" y="0"/>
+                      <a:ext cx="506008" cy="506008"/>
+                    </a:xfrm>
+                    <a:prstGeom prst="rect">
+                      <a:avLst/>
+                    </a:prstGeom>
+                  </pic:spPr>
+                </pic:pic>
+              </a:graphicData>
+            </a:graphic>
+            <wp14:sizeRelH relativeFrom="page">
+              <wp14:pctWidth>0</wp14:pctWidth>
+            </wp14:sizeRelH>
+            <wp14:sizeRelV relativeFrom="page">
+              <wp14:pctHeight>0</wp14:pctHeight>
+            </wp14:sizeRelV>
+          </wp:anchor>
+        </w:drawing>
+      </w:r>
+      <w:r>
+        <w:rPr>
+          <w:noProof/>
+          <w:lang w:eastAsia="nl-BE"/>
+        </w:rPr>
+        <w:drawing>
+          <wp:anchor distT="0" distB="0" distL="114300" distR="114300" simplePos="0" relativeHeight="251687936" behindDoc="0" locked="0" layoutInCell="1" allowOverlap="1" wp14:anchorId="527873A1" wp14:editId="71F8DB40">
+            <wp:simplePos x="0" y="0"/>
+            <wp:positionH relativeFrom="column">
+              <wp:posOffset>0</wp:posOffset>
+            </wp:positionH>
+            <wp:positionV relativeFrom="paragraph">
+              <wp:posOffset>739140</wp:posOffset>
+            </wp:positionV>
+            <wp:extent cx="505460" cy="505460"/>
+            <wp:effectExtent l="0" t="0" r="8890" b="8890"/>
+            <wp:wrapSquare wrapText="bothSides"/>
+            <wp:docPr id="26" name="Afbeelding 26"/>
+            <wp:cNvGraphicFramePr>
+              <a:graphicFrameLocks xmlns:a="http://schemas.openxmlformats.org/drawingml/2006/main" noChangeAspect="1"/>
+            </wp:cNvGraphicFramePr>
+            <a:graphic xmlns:a="http://schemas.openxmlformats.org/drawingml/2006/main">
+              <a:graphicData uri="http://schemas.openxmlformats.org/drawingml/2006/picture">
+                <pic:pic xmlns:pic="http://schemas.openxmlformats.org/drawingml/2006/picture">
+                  <pic:nvPicPr>
+                    <pic:cNvPr id="30" name="bishop.png"/>
+                    <pic:cNvPicPr/>
+                  </pic:nvPicPr>
+                  <pic:blipFill>
+                    <a:blip r:embed="rId8" cstate="print">
+                      <a:extLst>
+                        <a:ext uri="{28A0092B-C50C-407E-A947-70E740481C1C}">
+                          <a14:useLocalDpi xmlns:a14="http://schemas.microsoft.com/office/drawing/2010/main" val="0"/>
+                        </a:ext>
+                      </a:extLst>
+                    </a:blip>
+                    <a:stretch>
+                      <a:fillRect/>
+                    </a:stretch>
+                  </pic:blipFill>
+                  <pic:spPr>
+                    <a:xfrm>
+                      <a:off x="0" y="0"/>
+                      <a:ext cx="505460" cy="505460"/>
+                    </a:xfrm>
+                    <a:prstGeom prst="rect">
+                      <a:avLst/>
+                    </a:prstGeom>
+                  </pic:spPr>
+                </pic:pic>
+              </a:graphicData>
+            </a:graphic>
+            <wp14:sizeRelH relativeFrom="page">
+              <wp14:pctWidth>0</wp14:pctWidth>
+            </wp14:sizeRelH>
+            <wp14:sizeRelV relativeFrom="page">
+              <wp14:pctHeight>0</wp14:pctHeight>
+            </wp14:sizeRelV>
+          </wp:anchor>
+        </w:drawing>
+      </w:r>
+      <w:r>
+        <w:rPr>
+          <w:b/>
+        </w:rPr>
+        <w:br/>
+      </w:r>
+      <w:r>
+        <w:rPr>
+          <w:b/>
+          <w:noProof/>
+          <w:lang w:eastAsia="nl-BE"/>
+        </w:rPr>
+        <w:drawing>
+          <wp:anchor distT="0" distB="0" distL="114300" distR="114300" simplePos="0" relativeHeight="251680768" behindDoc="0" locked="0" layoutInCell="1" allowOverlap="1" wp14:anchorId="73001870" wp14:editId="65B679FF">
+            <wp:simplePos x="0" y="0"/>
+            <wp:positionH relativeFrom="column">
+              <wp:posOffset>563347</wp:posOffset>
+            </wp:positionH>
+            <wp:positionV relativeFrom="paragraph">
+              <wp:posOffset>59690</wp:posOffset>
+            </wp:positionV>
+            <wp:extent cx="506008" cy="506008"/>
+            <wp:effectExtent l="0" t="0" r="0" b="8890"/>
+            <wp:wrapSquare wrapText="bothSides"/>
+            <wp:docPr id="27" name="Afbeelding 27"/>
+            <wp:cNvGraphicFramePr>
+              <a:graphicFrameLocks xmlns:a="http://schemas.openxmlformats.org/drawingml/2006/main" noChangeAspect="1"/>
+            </wp:cNvGraphicFramePr>
+            <a:graphic xmlns:a="http://schemas.openxmlformats.org/drawingml/2006/main">
+              <a:graphicData uri="http://schemas.openxmlformats.org/drawingml/2006/picture">
+                <pic:pic xmlns:pic="http://schemas.openxmlformats.org/drawingml/2006/picture">
+                  <pic:nvPicPr>
+                    <pic:cNvPr id="30" name="bishop.png"/>
+                    <pic:cNvPicPr/>
+                  </pic:nvPicPr>
+                  <pic:blipFill>
+                    <a:blip r:embed="rId9" cstate="print">
+                      <a:extLst>
+                        <a:ext uri="{28A0092B-C50C-407E-A947-70E740481C1C}">
+                          <a14:useLocalDpi xmlns:a14="http://schemas.microsoft.com/office/drawing/2010/main" val="0"/>
+                        </a:ext>
+                      </a:extLst>
+                    </a:blip>
+                    <a:stretch>
+                      <a:fillRect/>
+                    </a:stretch>
+                  </pic:blipFill>
+                  <pic:spPr>
+                    <a:xfrm>
+                      <a:off x="0" y="0"/>
+                      <a:ext cx="506008" cy="506008"/>
+                    </a:xfrm>
+                    <a:prstGeom prst="rect">
+                      <a:avLst/>
+                    </a:prstGeom>
+                  </pic:spPr>
+                </pic:pic>
+              </a:graphicData>
+            </a:graphic>
+            <wp14:sizeRelH relativeFrom="page">
+              <wp14:pctWidth>0</wp14:pctWidth>
+            </wp14:sizeRelH>
+            <wp14:sizeRelV relativeFrom="page">
+              <wp14:pctHeight>0</wp14:pctHeight>
+            </wp14:sizeRelV>
+          </wp:anchor>
+        </w:drawing>
+      </w:r>
+      <w:r>
+        <w:rPr>
+          <w:b/>
+          <w:noProof/>
+          <w:lang w:eastAsia="nl-BE"/>
+        </w:rPr>
+        <w:drawing>
+          <wp:anchor distT="0" distB="0" distL="114300" distR="114300" simplePos="0" relativeHeight="251681792" behindDoc="0" locked="0" layoutInCell="1" allowOverlap="1" wp14:anchorId="2473087A" wp14:editId="6C18E5D1">
+            <wp:simplePos x="0" y="0"/>
+            <wp:positionH relativeFrom="column">
+              <wp:posOffset>-65862</wp:posOffset>
+            </wp:positionH>
+            <wp:positionV relativeFrom="paragraph">
+              <wp:posOffset>125578</wp:posOffset>
+            </wp:positionV>
+            <wp:extent cx="506008" cy="506008"/>
+            <wp:effectExtent l="0" t="0" r="8890" b="8890"/>
+            <wp:wrapSquare wrapText="bothSides"/>
+            <wp:docPr id="28" name="Afbeelding 28"/>
+            <wp:cNvGraphicFramePr>
+              <a:graphicFrameLocks xmlns:a="http://schemas.openxmlformats.org/drawingml/2006/main" noChangeAspect="1"/>
+            </wp:cNvGraphicFramePr>
+            <a:graphic xmlns:a="http://schemas.openxmlformats.org/drawingml/2006/main">
+              <a:graphicData uri="http://schemas.openxmlformats.org/drawingml/2006/picture">
+                <pic:pic xmlns:pic="http://schemas.openxmlformats.org/drawingml/2006/picture">
+                  <pic:nvPicPr>
+                    <pic:cNvPr id="30" name="bishop.png"/>
+                    <pic:cNvPicPr/>
+                  </pic:nvPicPr>
+                  <pic:blipFill>
+                    <a:blip r:embed="rId10" cstate="print">
+                      <a:extLst>
+                        <a:ext uri="{28A0092B-C50C-407E-A947-70E740481C1C}">
+                          <a14:useLocalDpi xmlns:a14="http://schemas.microsoft.com/office/drawing/2010/main" val="0"/>
+                        </a:ext>
+                      </a:extLst>
+                    </a:blip>
+                    <a:stretch>
+                      <a:fillRect/>
+                    </a:stretch>
+                  </pic:blipFill>
+                  <pic:spPr>
+                    <a:xfrm>
+                      <a:off x="0" y="0"/>
+                      <a:ext cx="512528" cy="512528"/>
+                    </a:xfrm>
+                    <a:prstGeom prst="rect">
+                      <a:avLst/>
+                    </a:prstGeom>
+                  </pic:spPr>
+                </pic:pic>
+              </a:graphicData>
+            </a:graphic>
+            <wp14:sizeRelH relativeFrom="page">
+              <wp14:pctWidth>0</wp14:pctWidth>
+            </wp14:sizeRelH>
+            <wp14:sizeRelV relativeFrom="page">
+              <wp14:pctHeight>0</wp14:pctHeight>
+            </wp14:sizeRelV>
+          </wp:anchor>
+        </w:drawing>
+      </w:r>
+      <w:r>
+        <w:rPr>
+          <w:b/>
+          <w:noProof/>
+          <w:lang w:eastAsia="nl-BE"/>
+        </w:rPr>
+        <w:t>De Loper beweegt diagonaal in elke richting</w:t>
+      </w:r>
+      <w:r>
+        <w:t xml:space="preserve">.  </w:t>
+      </w:r>
+      <w:r>
+        <w:br/>
+        <w:t xml:space="preserve">In Triyond </w:t>
+      </w:r>
+      <w:r>
+        <w:t>Schaak kan de Loper uitsluitend op de bruine tegels voortbewegen.</w:t>
+      </w:r>
+      <w:r>
+        <w:br/>
+      </w:r>
+    </w:p>
+    <w:p>
+      <w:pPr>
+        <w:rPr>
+          <w:b/>
+        </w:rPr>
+      </w:pPr>
+      <w:r>
+        <w:rPr>
+          <w:b/>
+        </w:rPr>
+        <w:t>De Toren beweegt omhoog, omlaag,links, rechts, voor en achter</w:t>
+      </w:r>
+      <w:r>
+        <w:t xml:space="preserve"> zover het wenst</w:t>
+      </w:r>
+      <w:r>
+        <w:t>.</w:t>
+      </w:r>
+      <w:r>
+        <w:br/>
+      </w:r>
+      <w:r>
+        <w:rPr>
+          <w:b/>
+        </w:rPr>
+        <w:t>Rok</w:t>
+      </w:r>
+      <w:r>
+        <w:rPr>
+          <w:b/>
+        </w:rPr>
+        <w:t>eren is niet toegestaan.</w:t>
+      </w:r>
+      <w:r>
+        <w:rPr>
+          <w:b/>
+        </w:rPr>
+        <w:t xml:space="preserve"> </w:t>
+      </w:r>
+    </w:p>
+    <w:p>
+      <w:pPr>
+        <w:ind w:left="1416"/>
+      </w:pPr>
+      <w:r>
+        <w:rPr>
+          <w:noProof/>
+          <w:lang w:eastAsia="nl-BE"/>
+        </w:rPr>
+        <w:drawing>
+          <wp:anchor distT="0" distB="0" distL="114300" distR="114300" simplePos="0" relativeHeight="251685888" behindDoc="0" locked="0" layoutInCell="1" allowOverlap="1" wp14:anchorId="71485D1A" wp14:editId="0028B29F">
+            <wp:simplePos x="0" y="0"/>
+            <wp:positionH relativeFrom="column">
+              <wp:posOffset>-24765</wp:posOffset>
+            </wp:positionH>
+            <wp:positionV relativeFrom="paragraph">
+              <wp:posOffset>1194352</wp:posOffset>
+            </wp:positionV>
+            <wp:extent cx="506008" cy="506008"/>
+            <wp:effectExtent l="0" t="0" r="8890" b="8890"/>
+            <wp:wrapSquare wrapText="bothSides"/>
+            <wp:docPr id="32" name="Afbeelding 32"/>
+            <wp:cNvGraphicFramePr>
+              <a:graphicFrameLocks xmlns:a="http://schemas.openxmlformats.org/drawingml/2006/main" noChangeAspect="1"/>
+            </wp:cNvGraphicFramePr>
+            <a:graphic xmlns:a="http://schemas.openxmlformats.org/drawingml/2006/main">
+              <a:graphicData uri="http://schemas.openxmlformats.org/drawingml/2006/picture">
+                <pic:pic xmlns:pic="http://schemas.openxmlformats.org/drawingml/2006/picture">
+                  <pic:nvPicPr>
+                    <pic:cNvPr id="30" name="bishop.png"/>
+                    <pic:cNvPicPr/>
+                  </pic:nvPicPr>
+                  <pic:blipFill>
+                    <a:blip r:embed="rId11" cstate="print">
+                      <a:extLst>
+                        <a:ext uri="{28A0092B-C50C-407E-A947-70E740481C1C}">
+                          <a14:useLocalDpi xmlns:a14="http://schemas.microsoft.com/office/drawing/2010/main" val="0"/>
+                        </a:ext>
+                      </a:extLst>
+                    </a:blip>
+                    <a:stretch>
+                      <a:fillRect/>
+                    </a:stretch>
+                  </pic:blipFill>
+                  <pic:spPr>
+                    <a:xfrm>
+                      <a:off x="0" y="0"/>
+                      <a:ext cx="506008" cy="506008"/>
+                    </a:xfrm>
+                    <a:prstGeom prst="rect">
+                      <a:avLst/>
+                    </a:prstGeom>
+                  </pic:spPr>
+                </pic:pic>
+              </a:graphicData>
+            </a:graphic>
+            <wp14:sizeRelH relativeFrom="page">
+              <wp14:pctWidth>0</wp14:pctWidth>
+            </wp14:sizeRelH>
+            <wp14:sizeRelV relativeFrom="page">
+              <wp14:pctHeight>0</wp14:pctHeight>
+            </wp14:sizeRelV>
+          </wp:anchor>
+        </w:drawing>
+      </w:r>
+      <w:r>
+        <w:rPr>
+          <w:noProof/>
+          <w:lang w:eastAsia="nl-BE"/>
+        </w:rPr>
+        <w:drawing>
+          <wp:anchor distT="0" distB="0" distL="114300" distR="114300" simplePos="0" relativeHeight="251684864" behindDoc="0" locked="0" layoutInCell="1" allowOverlap="1" wp14:anchorId="168C63AE" wp14:editId="22D8BF0A">
+            <wp:simplePos x="0" y="0"/>
+            <wp:positionH relativeFrom="column">
+              <wp:posOffset>613410</wp:posOffset>
+            </wp:positionH>
+            <wp:positionV relativeFrom="paragraph">
+              <wp:posOffset>1194351</wp:posOffset>
+            </wp:positionV>
+            <wp:extent cx="505460" cy="505460"/>
+            <wp:effectExtent l="0" t="0" r="8890" b="8890"/>
+            <wp:wrapSquare wrapText="bothSides"/>
+            <wp:docPr id="29" name="Afbeelding 29"/>
+            <wp:cNvGraphicFramePr>
+              <a:graphicFrameLocks xmlns:a="http://schemas.openxmlformats.org/drawingml/2006/main" noChangeAspect="1"/>
+            </wp:cNvGraphicFramePr>
+            <a:graphic xmlns:a="http://schemas.openxmlformats.org/drawingml/2006/main">
+              <a:graphicData uri="http://schemas.openxmlformats.org/drawingml/2006/picture">
+                <pic:pic xmlns:pic="http://schemas.openxmlformats.org/drawingml/2006/picture">
+                  <pic:nvPicPr>
+                    <pic:cNvPr id="30" name="bishop.png"/>
+                    <pic:cNvPicPr/>
+                  </pic:nvPicPr>
+                  <pic:blipFill>
+                    <a:blip r:embed="rId12" cstate="print">
+                      <a:extLst>
+                        <a:ext uri="{28A0092B-C50C-407E-A947-70E740481C1C}">
+                          <a14:useLocalDpi xmlns:a14="http://schemas.microsoft.com/office/drawing/2010/main" val="0"/>
+                        </a:ext>
+                      </a:extLst>
+                    </a:blip>
+                    <a:stretch>
+                      <a:fillRect/>
+                    </a:stretch>
+                  </pic:blipFill>
+                  <pic:spPr>
+                    <a:xfrm>
+                      <a:off x="0" y="0"/>
+                      <a:ext cx="505460" cy="505460"/>
+                    </a:xfrm>
+                    <a:prstGeom prst="rect">
+                      <a:avLst/>
+                    </a:prstGeom>
+                  </pic:spPr>
+                </pic:pic>
+              </a:graphicData>
+            </a:graphic>
+            <wp14:sizeRelH relativeFrom="page">
+              <wp14:pctWidth>0</wp14:pctWidth>
+            </wp14:sizeRelH>
+            <wp14:sizeRelV relativeFrom="page">
+              <wp14:pctHeight>0</wp14:pctHeight>
+            </wp14:sizeRelV>
+          </wp:anchor>
+        </w:drawing>
+      </w:r>
+      <w:r>
+        <w:rPr>
+          <w:b/>
+          <w:noProof/>
+          <w:lang w:eastAsia="nl-BE"/>
+        </w:rPr>
+        <w:drawing>
+          <wp:anchor distT="0" distB="0" distL="114300" distR="114300" simplePos="0" relativeHeight="251689984" behindDoc="0" locked="0" layoutInCell="1" allowOverlap="1" wp14:anchorId="70259847" wp14:editId="6D4FDE17">
+            <wp:simplePos x="0" y="0"/>
+            <wp:positionH relativeFrom="column">
+              <wp:posOffset>0</wp:posOffset>
+            </wp:positionH>
+            <wp:positionV relativeFrom="paragraph">
+              <wp:posOffset>72342</wp:posOffset>
+            </wp:positionV>
+            <wp:extent cx="505460" cy="505460"/>
+            <wp:effectExtent l="0" t="0" r="8890" b="8890"/>
+            <wp:wrapSquare wrapText="bothSides"/>
+            <wp:docPr id="31" name="Afbeelding 31"/>
+            <wp:cNvGraphicFramePr>
+              <a:graphicFrameLocks xmlns:a="http://schemas.openxmlformats.org/drawingml/2006/main" noChangeAspect="1"/>
+            </wp:cNvGraphicFramePr>
+            <a:graphic xmlns:a="http://schemas.openxmlformats.org/drawingml/2006/main">
+              <a:graphicData uri="http://schemas.openxmlformats.org/drawingml/2006/picture">
+                <pic:pic xmlns:pic="http://schemas.openxmlformats.org/drawingml/2006/picture">
+                  <pic:nvPicPr>
+                    <pic:cNvPr id="30" name="bishop.png"/>
+                    <pic:cNvPicPr/>
+                  </pic:nvPicPr>
+                  <pic:blipFill>
+                    <a:blip r:embed="rId14" cstate="print">
+                      <a:extLst>
+                        <a:ext uri="{28A0092B-C50C-407E-A947-70E740481C1C}">
+                          <a14:useLocalDpi xmlns:a14="http://schemas.microsoft.com/office/drawing/2010/main" val="0"/>
+                        </a:ext>
+                      </a:extLst>
+                    </a:blip>
+                    <a:stretch>
+                      <a:fillRect/>
+                    </a:stretch>
+                  </pic:blipFill>
+                  <pic:spPr>
+                    <a:xfrm>
+                      <a:off x="0" y="0"/>
+                      <a:ext cx="505460" cy="505460"/>
+                    </a:xfrm>
+                    <a:prstGeom prst="rect">
+                      <a:avLst/>
+                    </a:prstGeom>
+                  </pic:spPr>
+                </pic:pic>
+              </a:graphicData>
+            </a:graphic>
+            <wp14:sizeRelH relativeFrom="page">
+              <wp14:pctWidth>0</wp14:pctWidth>
+            </wp14:sizeRelH>
+            <wp14:sizeRelV relativeFrom="page">
+              <wp14:pctHeight>0</wp14:pctHeight>
+            </wp14:sizeRelV>
+          </wp:anchor>
+        </w:drawing>
+      </w:r>
+      <w:r>
+        <w:rPr>
+          <w:b/>
+          <w:noProof/>
+          <w:lang w:eastAsia="nl-BE"/>
+        </w:rPr>
+        <w:drawing>
+          <wp:anchor distT="0" distB="0" distL="114300" distR="114300" simplePos="0" relativeHeight="251688960" behindDoc="0" locked="0" layoutInCell="1" allowOverlap="1" wp14:anchorId="2B54510C" wp14:editId="5CB60449">
+            <wp:simplePos x="0" y="0"/>
+            <wp:positionH relativeFrom="column">
+              <wp:posOffset>607828</wp:posOffset>
+            </wp:positionH>
+            <wp:positionV relativeFrom="paragraph">
+              <wp:posOffset>33990</wp:posOffset>
+            </wp:positionV>
+            <wp:extent cx="506008" cy="506008"/>
+            <wp:effectExtent l="0" t="0" r="0" b="8890"/>
+            <wp:wrapSquare wrapText="bothSides"/>
+            <wp:docPr id="33" name="Afbeelding 33"/>
+            <wp:cNvGraphicFramePr>
+              <a:graphicFrameLocks xmlns:a="http://schemas.openxmlformats.org/drawingml/2006/main" noChangeAspect="1"/>
+            </wp:cNvGraphicFramePr>
+            <a:graphic xmlns:a="http://schemas.openxmlformats.org/drawingml/2006/main">
+              <a:graphicData uri="http://schemas.openxmlformats.org/drawingml/2006/picture">
+                <pic:pic xmlns:pic="http://schemas.openxmlformats.org/drawingml/2006/picture">
+                  <pic:nvPicPr>
+                    <pic:cNvPr id="30" name="bishop.png"/>
+                    <pic:cNvPicPr/>
+                  </pic:nvPicPr>
+                  <pic:blipFill>
+                    <a:blip r:embed="rId13" cstate="print">
+                      <a:extLst>
+                        <a:ext uri="{28A0092B-C50C-407E-A947-70E740481C1C}">
+                          <a14:useLocalDpi xmlns:a14="http://schemas.microsoft.com/office/drawing/2010/main" val="0"/>
+                        </a:ext>
+                      </a:extLst>
+                    </a:blip>
+                    <a:stretch>
+                      <a:fillRect/>
+                    </a:stretch>
+                  </pic:blipFill>
+                  <pic:spPr>
+                    <a:xfrm>
+                      <a:off x="0" y="0"/>
+                      <a:ext cx="506008" cy="506008"/>
+                    </a:xfrm>
+                    <a:prstGeom prst="rect">
+                      <a:avLst/>
+                    </a:prstGeom>
+                  </pic:spPr>
+                </pic:pic>
+              </a:graphicData>
+            </a:graphic>
+            <wp14:sizeRelH relativeFrom="page">
+              <wp14:pctWidth>0</wp14:pctWidth>
+            </wp14:sizeRelH>
+            <wp14:sizeRelV relativeFrom="page">
+              <wp14:pctHeight>0</wp14:pctHeight>
+            </wp14:sizeRelV>
+          </wp:anchor>
+        </w:drawing>
+      </w:r>
+      <w:r>
+        <w:rPr>
+          <w:b/>
+        </w:rPr>
+        <w:t xml:space="preserve">Een pion in Triyond mag een stap vooruit gaan (verdieping naar keuze) en neemt een vijandelijk stuk diagonaal links of rechts </w:t>
+      </w:r>
+      <w:r>
+        <w:t>(voor zich).</w:t>
+      </w:r>
+      <w:r>
+        <w:t xml:space="preserve"> </w:t>
+      </w:r>
+      <w:r>
+        <w:br/>
+      </w:r>
+      <w:r>
+        <w:t>Terugkeren naar het vorige hogere/lagere verdiep is  niet toegestaan.</w:t>
+      </w:r>
+      <w:r>
+        <w:rPr>
+          <w:b/>
+        </w:rPr>
+        <w:br/>
+      </w:r>
+      <w:r>
+        <w:t xml:space="preserve">           </w:t>
+      </w:r>
+      <w:r>
+        <w:t xml:space="preserve">En passant </w:t>
+      </w:r>
+      <w:r>
+        <w:t>of twee stappen bij start zijn niet toegestaan in deze schaakvariant.</w:t>
+      </w:r>
+      <w:r>
+        <w:br/>
+        <w:t xml:space="preserve">           Wanneer het stuk het verste punt van de andere zijde bereikt transformeert </w:t>
+      </w:r>
+      <w:r>
+        <w:br/>
+        <w:t xml:space="preserve">           het in een </w:t>
+      </w:r>
+      <w:r>
+        <w:t>K</w:t>
+      </w:r>
+      <w:r>
+        <w:t>oningin (geen andere keuze).</w:t>
+      </w:r>
+      <w:r>
+        <w:t xml:space="preserve">           </w:t>
+      </w:r>
+    </w:p>
+    <w:p>
+      <w:r>
+        <w:rPr>
+          <w:b/>
+        </w:rPr>
+        <w:t>De Koningin heeft de gecombineerde bewegingsvrijheid van de Loper en de Toren</w:t>
+      </w:r>
+      <w:r>
+        <w:t>. Het kan horizontaal, verticaal en diagonaal bewegen zo ver het wenst.</w:t>
+      </w:r>
+    </w:p>
+    <w:p>
+      <w:r>
+        <w:rPr>
+          <w:noProof/>
+          <w:lang w:eastAsia="nl-BE"/>
+        </w:rPr>
+        <w:drawing>
+          <wp:anchor distT="0" distB="0" distL="114300" distR="114300" simplePos="0" relativeHeight="251691008" behindDoc="0" locked="0" layoutInCell="1" allowOverlap="1" wp14:anchorId="4DCF56EF" wp14:editId="2646F6AD">
+            <wp:simplePos x="0" y="0"/>
+            <wp:positionH relativeFrom="column">
+              <wp:posOffset>606425</wp:posOffset>
+            </wp:positionH>
+            <wp:positionV relativeFrom="paragraph">
+              <wp:posOffset>281940</wp:posOffset>
+            </wp:positionV>
+            <wp:extent cx="505460" cy="505460"/>
+            <wp:effectExtent l="0" t="0" r="8890" b="8890"/>
+            <wp:wrapSquare wrapText="bothSides"/>
+            <wp:docPr id="34" name="Afbeelding 34"/>
+            <wp:cNvGraphicFramePr>
+              <a:graphicFrameLocks xmlns:a="http://schemas.openxmlformats.org/drawingml/2006/main" noChangeAspect="1"/>
+            </wp:cNvGraphicFramePr>
+            <a:graphic xmlns:a="http://schemas.openxmlformats.org/drawingml/2006/main">
+              <a:graphicData uri="http://schemas.openxmlformats.org/drawingml/2006/picture">
+                <pic:pic xmlns:pic="http://schemas.openxmlformats.org/drawingml/2006/picture">
+                  <pic:nvPicPr>
+                    <pic:cNvPr id="30" name="bishop.png"/>
+                    <pic:cNvPicPr/>
+                  </pic:nvPicPr>
+                  <pic:blipFill>
+                    <a:blip r:embed="rId15" cstate="print">
+                      <a:extLst>
+                        <a:ext uri="{28A0092B-C50C-407E-A947-70E740481C1C}">
+                          <a14:useLocalDpi xmlns:a14="http://schemas.microsoft.com/office/drawing/2010/main" val="0"/>
+                        </a:ext>
+                      </a:extLst>
+                    </a:blip>
+                    <a:stretch>
+                      <a:fillRect/>
+                    </a:stretch>
+                  </pic:blipFill>
+                  <pic:spPr>
+                    <a:xfrm>
+                      <a:off x="0" y="0"/>
+                      <a:ext cx="505460" cy="505460"/>
+                    </a:xfrm>
+                    <a:prstGeom prst="rect">
+                      <a:avLst/>
+                    </a:prstGeom>
+                  </pic:spPr>
+                </pic:pic>
+              </a:graphicData>
+            </a:graphic>
+            <wp14:sizeRelH relativeFrom="page">
+              <wp14:pctWidth>0</wp14:pctWidth>
+            </wp14:sizeRelH>
+            <wp14:sizeRelV relativeFrom="page">
+              <wp14:pctHeight>0</wp14:pctHeight>
+            </wp14:sizeRelV>
+          </wp:anchor>
+        </w:drawing>
+      </w:r>
+      <w:r>
+        <w:rPr>
+          <w:noProof/>
+          <w:lang w:eastAsia="nl-BE"/>
+        </w:rPr>
+        <w:drawing>
+          <wp:anchor distT="0" distB="0" distL="114300" distR="114300" simplePos="0" relativeHeight="251692032" behindDoc="0" locked="0" layoutInCell="1" allowOverlap="1" wp14:anchorId="0B721B40" wp14:editId="338C15E8">
             <wp:simplePos x="0" y="0"/>
             <wp:positionH relativeFrom="column">
               <wp:posOffset>-25</wp:posOffset>
@@ -797,7 +2727,7 @@
             <wp:extent cx="506008" cy="506008"/>
             <wp:effectExtent l="0" t="0" r="8890" b="8890"/>
             <wp:wrapSquare wrapText="bothSides"/>
-            <wp:docPr id="12" name="Afbeelding 12"/>
+            <wp:docPr id="35" name="Afbeelding 35"/>
             <wp:cNvGraphicFramePr>
               <a:graphicFrameLocks xmlns:a="http://schemas.openxmlformats.org/drawingml/2006/main" noChangeAspect="1"/>
             </wp:cNvGraphicFramePr>
@@ -842,119 +2772,540 @@
         </w:drawing>
       </w:r>
     </w:p>
-    <w:p/>
-    <w:p/>
-    <w:p/>
-    <w:p/>
-    <w:p/>
-    <w:p/>
-    <w:p/>
-    <w:p/>
-    <w:p/>
-    <w:p/>
-    <w:p/>
-    <w:p/>
-    <w:p/>
-    <w:p/>
     <w:p>
       <w:pPr>
-        <w:jc w:val="center"/>
-        <w:rPr>
-          <w:b/>
-          <w:sz w:val="24"/>
+        <w:ind w:left="1416"/>
+        <w:rPr>
+          <w:b/>
         </w:rPr>
       </w:pPr>
       <w:r>
         <w:rPr>
           <w:b/>
-          <w:sz w:val="24"/>
-        </w:rPr>
-        <w:t>Triyond Schaak</w:t>
-      </w:r>
-      <w:r>
-        <w:rPr>
-          <w:b/>
-          <w:sz w:val="24"/>
-        </w:rPr>
-        <w:t xml:space="preserve"> </w:t>
-      </w:r>
-      <w:r>
-        <w:rPr>
-          <w:b/>
-          <w:sz w:val="24"/>
-        </w:rPr>
-        <w:t xml:space="preserve">– </w:t>
-      </w:r>
-      <w:r>
-        <w:rPr>
-          <w:b/>
-          <w:sz w:val="24"/>
-        </w:rPr>
-        <w:t>Handleiding (NL)</w:t>
+        </w:rPr>
+        <w:t xml:space="preserve">De Koning is het belangrijkste stuk van het spel. Het beweegt één stap in elke mogelijke richting. Als een stuk de Koning ‘aanvalt’ en ‘verslaat’ is het spel ten einde. Er is geen ‘padstelling’ in deze versie van schaak. </w:t>
       </w:r>
     </w:p>
     <w:p>
       <w:r>
-        <w:lastRenderedPageBreak/>
-        <w:t>Het</w:t>
-      </w:r>
-      <w:r>
+        <w:rPr>
+          <w:b/>
+          <w:noProof/>
+          <w:lang w:eastAsia="nl-BE"/>
+        </w:rPr>
+        <mc:AlternateContent>
+          <mc:Choice Requires="wps">
+            <w:drawing>
+              <wp:anchor distT="0" distB="0" distL="114300" distR="114300" simplePos="0" relativeHeight="251705344" behindDoc="0" locked="0" layoutInCell="1" allowOverlap="1" wp14:anchorId="097D02A8" wp14:editId="1BDB9BC9">
+                <wp:simplePos x="0" y="0"/>
+                <wp:positionH relativeFrom="column">
+                  <wp:posOffset>4553681</wp:posOffset>
+                </wp:positionH>
+                <wp:positionV relativeFrom="paragraph">
+                  <wp:posOffset>226515</wp:posOffset>
+                </wp:positionV>
+                <wp:extent cx="335915" cy="638175"/>
+                <wp:effectExtent l="19050" t="19050" r="26035" b="28575"/>
+                <wp:wrapNone/>
+                <wp:docPr id="18" name="Rechthoek 18"/>
+                <wp:cNvGraphicFramePr/>
+                <a:graphic xmlns:a="http://schemas.openxmlformats.org/drawingml/2006/main">
+                  <a:graphicData uri="http://schemas.microsoft.com/office/word/2010/wordprocessingShape">
+                    <wps:wsp>
+                      <wps:cNvSpPr/>
+                      <wps:spPr>
+                        <a:xfrm>
+                          <a:off x="0" y="0"/>
+                          <a:ext cx="335915" cy="638175"/>
+                        </a:xfrm>
+                        <a:prstGeom prst="rect">
+                          <a:avLst/>
+                        </a:prstGeom>
+                        <a:noFill/>
+                        <a:ln w="38100">
+                          <a:solidFill>
+                            <a:srgbClr val="FF0000"/>
+                          </a:solidFill>
+                        </a:ln>
+                      </wps:spPr>
+                      <wps:style>
+                        <a:lnRef idx="2">
+                          <a:schemeClr val="accent1">
+                            <a:shade val="50000"/>
+                          </a:schemeClr>
+                        </a:lnRef>
+                        <a:fillRef idx="1">
+                          <a:schemeClr val="accent1"/>
+                        </a:fillRef>
+                        <a:effectRef idx="0">
+                          <a:schemeClr val="accent1"/>
+                        </a:effectRef>
+                        <a:fontRef idx="minor">
+                          <a:schemeClr val="lt1"/>
+                        </a:fontRef>
+                      </wps:style>
+                      <wps:bodyPr rot="0" spcFirstLastPara="0" vertOverflow="overflow" horzOverflow="overflow" vert="horz" wrap="square" lIns="91440" tIns="45720" rIns="91440" bIns="45720" numCol="1" spcCol="0" rtlCol="0" fromWordArt="0" anchor="ctr" anchorCtr="0" forceAA="0" compatLnSpc="1">
+                        <a:prstTxWarp prst="textNoShape">
+                          <a:avLst/>
+                        </a:prstTxWarp>
+                        <a:noAutofit/>
+                      </wps:bodyPr>
+                    </wps:wsp>
+                  </a:graphicData>
+                </a:graphic>
+                <wp14:sizeRelH relativeFrom="margin">
+                  <wp14:pctWidth>0</wp14:pctWidth>
+                </wp14:sizeRelH>
+              </wp:anchor>
+            </w:drawing>
+          </mc:Choice>
+          <mc:Fallback>
+            <w:pict>
+              <v:rect w14:anchorId="6982215E" id="Rechthoek 18" o:spid="_x0000_s1026" style="position:absolute;margin-left:358.55pt;margin-top:17.85pt;width:26.45pt;height:50.25pt;z-index:251705344;visibility:visible;mso-wrap-style:square;mso-width-percent:0;mso-wrap-distance-left:9pt;mso-wrap-distance-top:0;mso-wrap-distance-right:9pt;mso-wrap-distance-bottom:0;mso-position-horizontal:absolute;mso-position-horizontal-relative:text;mso-position-vertical:absolute;mso-position-vertical-relative:text;mso-width-percent:0;mso-width-relative:margin;v-text-anchor:middle" o:gfxdata="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" filled="f" strokecolor="red" strokeweight="3pt"/>
+            </w:pict>
+          </mc:Fallback>
+        </mc:AlternateContent>
+      </w:r>
+      <w:r>
+        <w:rPr>
+          <w:b/>
+          <w:noProof/>
+          <w:lang w:eastAsia="nl-BE"/>
+        </w:rPr>
+        <mc:AlternateContent>
+          <mc:Choice Requires="wps">
+            <w:drawing>
+              <wp:anchor distT="0" distB="0" distL="114300" distR="114300" simplePos="0" relativeHeight="251703296" behindDoc="0" locked="0" layoutInCell="1" allowOverlap="1" wp14:anchorId="07907AB6" wp14:editId="4CC04BF8">
+                <wp:simplePos x="0" y="0"/>
+                <wp:positionH relativeFrom="column">
+                  <wp:posOffset>3214370</wp:posOffset>
+                </wp:positionH>
+                <wp:positionV relativeFrom="paragraph">
+                  <wp:posOffset>34290</wp:posOffset>
+                </wp:positionV>
+                <wp:extent cx="3053080" cy="551815"/>
+                <wp:effectExtent l="19050" t="19050" r="13970" b="19685"/>
+                <wp:wrapNone/>
+                <wp:docPr id="16" name="Rechthoek 16"/>
+                <wp:cNvGraphicFramePr/>
+                <a:graphic xmlns:a="http://schemas.openxmlformats.org/drawingml/2006/main">
+                  <a:graphicData uri="http://schemas.microsoft.com/office/word/2010/wordprocessingShape">
+                    <wps:wsp>
+                      <wps:cNvSpPr/>
+                      <wps:spPr>
+                        <a:xfrm>
+                          <a:off x="0" y="0"/>
+                          <a:ext cx="3053080" cy="551815"/>
+                        </a:xfrm>
+                        <a:prstGeom prst="rect">
+                          <a:avLst/>
+                        </a:prstGeom>
+                        <a:noFill/>
+                        <a:ln w="38100">
+                          <a:solidFill>
+                            <a:srgbClr val="FF0000"/>
+                          </a:solidFill>
+                        </a:ln>
+                      </wps:spPr>
+                      <wps:style>
+                        <a:lnRef idx="2">
+                          <a:schemeClr val="accent1">
+                            <a:shade val="50000"/>
+                          </a:schemeClr>
+                        </a:lnRef>
+                        <a:fillRef idx="1">
+                          <a:schemeClr val="accent1"/>
+                        </a:fillRef>
+                        <a:effectRef idx="0">
+                          <a:schemeClr val="accent1"/>
+                        </a:effectRef>
+                        <a:fontRef idx="minor">
+                          <a:schemeClr val="lt1"/>
+                        </a:fontRef>
+                      </wps:style>
+                      <wps:bodyPr rot="0" spcFirstLastPara="0" vertOverflow="overflow" horzOverflow="overflow" vert="horz" wrap="square" lIns="91440" tIns="45720" rIns="91440" bIns="45720" numCol="1" spcCol="0" rtlCol="0" fromWordArt="0" anchor="ctr" anchorCtr="0" forceAA="0" compatLnSpc="1">
+                        <a:prstTxWarp prst="textNoShape">
+                          <a:avLst/>
+                        </a:prstTxWarp>
+                        <a:noAutofit/>
+                      </wps:bodyPr>
+                    </wps:wsp>
+                  </a:graphicData>
+                </a:graphic>
+                <wp14:sizeRelH relativeFrom="margin">
+                  <wp14:pctWidth>0</wp14:pctWidth>
+                </wp14:sizeRelH>
+                <wp14:sizeRelV relativeFrom="margin">
+                  <wp14:pctHeight>0</wp14:pctHeight>
+                </wp14:sizeRelV>
+              </wp:anchor>
+            </w:drawing>
+          </mc:Choice>
+          <mc:Fallback>
+            <w:pict>
+              <v:rect w14:anchorId="79AE7138" id="Rechthoek 16" o:spid="_x0000_s1026" style="position:absolute;margin-left:253.1pt;margin-top:2.7pt;width:240.4pt;height:43.45pt;z-index:251703296;visibility:visible;mso-wrap-style:square;mso-width-percent:0;mso-height-percent:0;mso-wrap-distance-left:9pt;mso-wrap-distance-top:0;mso-wrap-distance-right:9pt;mso-wrap-distance-bottom:0;mso-position-horizontal:absolute;mso-position-horizontal-relative:text;mso-position-vertical:absolute;mso-position-vertical-relative:text;mso-width-percent:0;mso-height-percent:0;mso-width-relative:margin;mso-height-relative:margin;v-text-anchor:middle" o:gfxdata="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" filled="f" strokecolor="red" strokeweight="3pt"/>
+            </w:pict>
+          </mc:Fallback>
+        </mc:AlternateContent>
+      </w:r>
+      <w:r>
+        <w:rPr>
+          <w:b/>
+          <w:noProof/>
+          <w:lang w:eastAsia="nl-BE"/>
+        </w:rPr>
+        <w:drawing>
+          <wp:anchor distT="0" distB="0" distL="114300" distR="114300" simplePos="0" relativeHeight="251702272" behindDoc="1" locked="0" layoutInCell="1" allowOverlap="1" wp14:anchorId="082F42C0" wp14:editId="18206CDC">
+            <wp:simplePos x="0" y="0"/>
+            <wp:positionH relativeFrom="column">
+              <wp:posOffset>3294380</wp:posOffset>
+            </wp:positionH>
+            <wp:positionV relativeFrom="paragraph">
+              <wp:posOffset>79926</wp:posOffset>
+            </wp:positionV>
+            <wp:extent cx="2863850" cy="2147570"/>
+            <wp:effectExtent l="0" t="0" r="0" b="5080"/>
+            <wp:wrapTight wrapText="bothSides">
+              <wp:wrapPolygon edited="0">
+                <wp:start x="0" y="0"/>
+                <wp:lineTo x="0" y="21459"/>
+                <wp:lineTo x="21408" y="21459"/>
+                <wp:lineTo x="21408" y="0"/>
+                <wp:lineTo x="0" y="0"/>
+              </wp:wrapPolygon>
+            </wp:wrapTight>
+            <wp:docPr id="20" name="Afbeelding 20"/>
+            <wp:cNvGraphicFramePr>
+              <a:graphicFrameLocks xmlns:a="http://schemas.openxmlformats.org/drawingml/2006/main" noChangeAspect="1"/>
+            </wp:cNvGraphicFramePr>
+            <a:graphic xmlns:a="http://schemas.openxmlformats.org/drawingml/2006/main">
+              <a:graphicData uri="http://schemas.openxmlformats.org/drawingml/2006/picture">
+                <pic:pic xmlns:pic="http://schemas.openxmlformats.org/drawingml/2006/picture">
+                  <pic:nvPicPr>
+                    <pic:cNvPr id="7" name="D7039.tmp"/>
+                    <pic:cNvPicPr/>
+                  </pic:nvPicPr>
+                  <pic:blipFill>
+                    <a:blip r:embed="rId17">
+                      <a:extLst>
+                        <a:ext uri="{28A0092B-C50C-407E-A947-70E740481C1C}">
+                          <a14:useLocalDpi xmlns:a14="http://schemas.microsoft.com/office/drawing/2010/main" val="0"/>
+                        </a:ext>
+                      </a:extLst>
+                    </a:blip>
+                    <a:stretch>
+                      <a:fillRect/>
+                    </a:stretch>
+                  </pic:blipFill>
+                  <pic:spPr>
+                    <a:xfrm>
+                      <a:off x="0" y="0"/>
+                      <a:ext cx="2863850" cy="2147570"/>
+                    </a:xfrm>
+                    <a:prstGeom prst="rect">
+                      <a:avLst/>
+                    </a:prstGeom>
+                  </pic:spPr>
+                </pic:pic>
+              </a:graphicData>
+            </a:graphic>
+            <wp14:sizeRelH relativeFrom="page">
+              <wp14:pctWidth>0</wp14:pctWidth>
+            </wp14:sizeRelH>
+            <wp14:sizeRelV relativeFrom="page">
+              <wp14:pctHeight>0</wp14:pctHeight>
+            </wp14:sizeRelV>
+          </wp:anchor>
+        </w:drawing>
+      </w:r>
+    </w:p>
+    <w:p>
+      <w:pPr>
+        <w:rPr>
+          <w:b/>
+        </w:rPr>
+      </w:pPr>
+      <w:r>
+        <w:rPr>
+          <w:b/>
+        </w:rPr>
+        <w:t>Belangrijk over hoe de 3D-vlakken werken.</w:t>
+      </w:r>
+      <w:r>
+        <w:rPr>
+          <w:noProof/>
+          <w:lang w:eastAsia="nl-BE"/>
+        </w:rPr>
         <w:t xml:space="preserve"> </w:t>
       </w:r>
-      <w:r>
-        <w:rPr>
-          <w:b/>
-          <w:u w:val="single"/>
-        </w:rPr>
-        <w:t xml:space="preserve">doel van het spel is </w:t>
-      </w:r>
-      <w:r>
-        <w:rPr>
-          <w:b/>
-          <w:u w:val="single"/>
-        </w:rPr>
-        <w:t>de koning van de andere speler te verslaan.</w:t>
+    </w:p>
+    <w:p>
+      <w:r>
+        <w:rPr>
+          <w:b/>
+          <w:noProof/>
+          <w:lang w:eastAsia="nl-BE"/>
+        </w:rPr>
+        <mc:AlternateContent>
+          <mc:Choice Requires="wps">
+            <w:drawing>
+              <wp:anchor distT="0" distB="0" distL="114300" distR="114300" simplePos="0" relativeHeight="251706368" behindDoc="0" locked="0" layoutInCell="1" allowOverlap="1" wp14:anchorId="589EC953" wp14:editId="5E9E5AE7">
+                <wp:simplePos x="0" y="0"/>
+                <wp:positionH relativeFrom="column">
+                  <wp:posOffset>4551776</wp:posOffset>
+                </wp:positionH>
+                <wp:positionV relativeFrom="paragraph">
+                  <wp:posOffset>833743</wp:posOffset>
+                </wp:positionV>
+                <wp:extent cx="335915" cy="638175"/>
+                <wp:effectExtent l="19050" t="19050" r="26035" b="28575"/>
+                <wp:wrapNone/>
+                <wp:docPr id="19" name="Rechthoek 19"/>
+                <wp:cNvGraphicFramePr/>
+                <a:graphic xmlns:a="http://schemas.openxmlformats.org/drawingml/2006/main">
+                  <a:graphicData uri="http://schemas.microsoft.com/office/word/2010/wordprocessingShape">
+                    <wps:wsp>
+                      <wps:cNvSpPr/>
+                      <wps:spPr>
+                        <a:xfrm>
+                          <a:off x="0" y="0"/>
+                          <a:ext cx="335915" cy="638175"/>
+                        </a:xfrm>
+                        <a:prstGeom prst="rect">
+                          <a:avLst/>
+                        </a:prstGeom>
+                        <a:noFill/>
+                        <a:ln w="38100">
+                          <a:solidFill>
+                            <a:srgbClr val="FF0000"/>
+                          </a:solidFill>
+                        </a:ln>
+                      </wps:spPr>
+                      <wps:style>
+                        <a:lnRef idx="2">
+                          <a:schemeClr val="accent1">
+                            <a:shade val="50000"/>
+                          </a:schemeClr>
+                        </a:lnRef>
+                        <a:fillRef idx="1">
+                          <a:schemeClr val="accent1"/>
+                        </a:fillRef>
+                        <a:effectRef idx="0">
+                          <a:schemeClr val="accent1"/>
+                        </a:effectRef>
+                        <a:fontRef idx="minor">
+                          <a:schemeClr val="lt1"/>
+                        </a:fontRef>
+                      </wps:style>
+                      <wps:bodyPr rot="0" spcFirstLastPara="0" vertOverflow="overflow" horzOverflow="overflow" vert="horz" wrap="square" lIns="91440" tIns="45720" rIns="91440" bIns="45720" numCol="1" spcCol="0" rtlCol="0" fromWordArt="0" anchor="ctr" anchorCtr="0" forceAA="0" compatLnSpc="1">
+                        <a:prstTxWarp prst="textNoShape">
+                          <a:avLst/>
+                        </a:prstTxWarp>
+                        <a:noAutofit/>
+                      </wps:bodyPr>
+                    </wps:wsp>
+                  </a:graphicData>
+                </a:graphic>
+                <wp14:sizeRelH relativeFrom="margin">
+                  <wp14:pctWidth>0</wp14:pctWidth>
+                </wp14:sizeRelH>
+              </wp:anchor>
+            </w:drawing>
+          </mc:Choice>
+          <mc:Fallback>
+            <w:pict>
+              <v:rect w14:anchorId="7672BB85" id="Rechthoek 19" o:spid="_x0000_s1026" style="position:absolute;margin-left:358.4pt;margin-top:65.65pt;width:26.45pt;height:50.25pt;z-index:251706368;visibility:visible;mso-wrap-style:square;mso-width-percent:0;mso-wrap-distance-left:9pt;mso-wrap-distance-top:0;mso-wrap-distance-right:9pt;mso-wrap-distance-bottom:0;mso-position-horizontal:absolute;mso-position-horizontal-relative:text;mso-position-vertical:absolute;mso-position-vertical-relative:text;mso-width-percent:0;mso-width-relative:margin;v-text-anchor:middle" o:gfxdata="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" filled="f" strokecolor="red" strokeweight="3pt"/>
+            </w:pict>
+          </mc:Fallback>
+        </mc:AlternateContent>
+      </w:r>
+      <w:r>
+        <w:rPr>
+          <w:b/>
+        </w:rPr>
+        <w:t xml:space="preserve">Bij de </w:t>
+      </w:r>
+      <w:r>
+        <w:rPr>
+          <w:b/>
+          <w:color w:val="FF0000"/>
+        </w:rPr>
+        <w:t xml:space="preserve">laatste twee rijen </w:t>
+      </w:r>
+      <w:r>
+        <w:rPr>
+          <w:b/>
+        </w:rPr>
+        <w:t>aan elke zijde kan een speler zich niet voortbewegen op de middelste drie vlakken.</w:t>
       </w:r>
       <w:r>
         <w:t xml:space="preserve"> </w:t>
       </w:r>
       <w:r>
         <w:br/>
-      </w:r>
-      <w:r>
-        <w:t>Verliezen kan ook door</w:t>
-      </w:r>
-      <w:r>
-        <w:t xml:space="preserve"> </w:t>
-      </w:r>
-      <w:r>
-        <w:rPr>
-          <w:b/>
-          <w:u w:val="single"/>
-        </w:rPr>
-        <w:t>opgeven</w:t>
-      </w:r>
-      <w:r>
-        <w:rPr>
-          <w:b/>
-          <w:u w:val="single"/>
-        </w:rPr>
-        <w:t>.</w:t>
-      </w:r>
-      <w:r>
-        <w:rPr>
-          <w:b/>
-          <w:u w:val="single"/>
+        <w:t>Je merkt het gat onder en boven de twee uiterste verdiepingen, wat het logische gevolg is van de betreffende regel.</w:t>
+      </w:r>
+    </w:p>
+    <w:p>
+      <w:pPr>
+        <w:rPr>
+          <w:b/>
+        </w:rPr>
+      </w:pPr>
+      <w:r>
+        <w:rPr>
+          <w:b/>
+          <w:noProof/>
+          <w:lang w:eastAsia="nl-BE"/>
+        </w:rPr>
+        <mc:AlternateContent>
+          <mc:Choice Requires="wps">
+            <w:drawing>
+              <wp:anchor distT="0" distB="0" distL="114300" distR="114300" simplePos="0" relativeHeight="251704320" behindDoc="0" locked="0" layoutInCell="1" allowOverlap="1" wp14:anchorId="6CBB06CC" wp14:editId="5E00C1BC">
+                <wp:simplePos x="0" y="0"/>
+                <wp:positionH relativeFrom="column">
+                  <wp:posOffset>3215472</wp:posOffset>
+                </wp:positionH>
+                <wp:positionV relativeFrom="paragraph">
+                  <wp:posOffset>114444</wp:posOffset>
+                </wp:positionV>
+                <wp:extent cx="3053020" cy="577970"/>
+                <wp:effectExtent l="19050" t="19050" r="14605" b="12700"/>
+                <wp:wrapNone/>
+                <wp:docPr id="17" name="Rechthoek 17"/>
+                <wp:cNvGraphicFramePr/>
+                <a:graphic xmlns:a="http://schemas.openxmlformats.org/drawingml/2006/main">
+                  <a:graphicData uri="http://schemas.microsoft.com/office/word/2010/wordprocessingShape">
+                    <wps:wsp>
+                      <wps:cNvSpPr/>
+                      <wps:spPr>
+                        <a:xfrm>
+                          <a:off x="0" y="0"/>
+                          <a:ext cx="3053020" cy="577970"/>
+                        </a:xfrm>
+                        <a:prstGeom prst="rect">
+                          <a:avLst/>
+                        </a:prstGeom>
+                        <a:noFill/>
+                        <a:ln w="38100">
+                          <a:solidFill>
+                            <a:srgbClr val="FF0000"/>
+                          </a:solidFill>
+                        </a:ln>
+                      </wps:spPr>
+                      <wps:style>
+                        <a:lnRef idx="2">
+                          <a:schemeClr val="accent1">
+                            <a:shade val="50000"/>
+                          </a:schemeClr>
+                        </a:lnRef>
+                        <a:fillRef idx="1">
+                          <a:schemeClr val="accent1"/>
+                        </a:fillRef>
+                        <a:effectRef idx="0">
+                          <a:schemeClr val="accent1"/>
+                        </a:effectRef>
+                        <a:fontRef idx="minor">
+                          <a:schemeClr val="lt1"/>
+                        </a:fontRef>
+                      </wps:style>
+                      <wps:bodyPr rot="0" spcFirstLastPara="0" vertOverflow="overflow" horzOverflow="overflow" vert="horz" wrap="square" lIns="91440" tIns="45720" rIns="91440" bIns="45720" numCol="1" spcCol="0" rtlCol="0" fromWordArt="0" anchor="ctr" anchorCtr="0" forceAA="0" compatLnSpc="1">
+                        <a:prstTxWarp prst="textNoShape">
+                          <a:avLst/>
+                        </a:prstTxWarp>
+                        <a:noAutofit/>
+                      </wps:bodyPr>
+                    </wps:wsp>
+                  </a:graphicData>
+                </a:graphic>
+                <wp14:sizeRelH relativeFrom="margin">
+                  <wp14:pctWidth>0</wp14:pctWidth>
+                </wp14:sizeRelH>
+                <wp14:sizeRelV relativeFrom="margin">
+                  <wp14:pctHeight>0</wp14:pctHeight>
+                </wp14:sizeRelV>
+              </wp:anchor>
+            </w:drawing>
+          </mc:Choice>
+          <mc:Fallback>
+            <w:pict>
+              <v:rect w14:anchorId="551387F8" id="Rechthoek 17" o:spid="_x0000_s1026" style="position:absolute;margin-left:253.2pt;margin-top:9pt;width:240.4pt;height:45.5pt;z-index:251704320;visibility:visible;mso-wrap-style:square;mso-width-percent:0;mso-height-percent:0;mso-wrap-distance-left:9pt;mso-wrap-distance-top:0;mso-wrap-distance-right:9pt;mso-wrap-distance-bottom:0;mso-position-horizontal:absolute;mso-position-horizontal-relative:text;mso-position-vertical:absolute;mso-position-vertical-relative:text;mso-width-percent:0;mso-height-percent:0;mso-width-relative:margin;mso-height-relative:margin;v-text-anchor:middle" o:gfxdata="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" filled="f" strokecolor="red" strokeweight="3pt"/>
+            </w:pict>
+          </mc:Fallback>
+        </mc:AlternateContent>
+      </w:r>
+      <w:r>
+        <w:rPr>
+          <w:b/>
+        </w:rPr>
+        <w:t xml:space="preserve">Wisselen van verdieping bij </w:t>
+      </w:r>
+      <w:r>
+        <w:rPr>
+          <w:b/>
+          <w:color w:val="FF0000"/>
+        </w:rPr>
+        <w:t xml:space="preserve">de middelste kolom </w:t>
+      </w:r>
+      <w:r>
+        <w:rPr>
+          <w:b/>
+          <w:color w:val="FF0000"/>
         </w:rPr>
         <w:br/>
       </w:r>
       <w:r>
-        <w:t xml:space="preserve"> </w:t>
+        <w:t>(voor en na het gat)</w:t>
+      </w:r>
+      <w:r>
+        <w:rPr>
+          <w:b/>
+        </w:rPr>
+        <w:t xml:space="preserve"> is ook niet mogelijk.</w:t>
+      </w:r>
+    </w:p>
+    <w:p>
+      <w:pPr>
+        <w:rPr>
+          <w:i/>
+        </w:rPr>
+      </w:pPr>
+      <w:r>
+        <w:rPr>
+          <w:i/>
+        </w:rPr>
+        <w:t>Nota: Als een ander stuk (vriend/vijand) de weg</w:t>
+      </w:r>
+      <w:r>
+        <w:rPr>
+          <w:i/>
+        </w:rPr>
+        <w:br/>
+        <w:t xml:space="preserve">blokkeert dan kan het </w:t>
+      </w:r>
+      <w:r>
+        <w:rPr>
+          <w:i/>
+        </w:rPr>
+        <w:t>gekozen</w:t>
+      </w:r>
+      <w:r>
+        <w:rPr>
+          <w:i/>
+        </w:rPr>
+        <w:t xml:space="preserve"> stuk in die richting </w:t>
+      </w:r>
+      <w:r>
+        <w:rPr>
+          <w:i/>
+        </w:rPr>
+        <w:br/>
+        <w:t>niet meer verder (andere verdiepingen zijn wél toegankelijk, tenzij bovenstaande regels van toepassing zijn).</w:t>
       </w:r>
     </w:p>
     <w:sectPr>
       <w:pgSz w:w="11906" w:h="16838"/>
-      <w:pgMar w:top="1417" w:right="1417" w:bottom="1417" w:left="1417" w:header="708" w:footer="708" w:gutter="0"/>
+      <w:pgMar w:top="1417" w:right="1274" w:bottom="1417" w:left="1417" w:header="708" w:footer="708" w:gutter="0"/>
       <w:cols w:space="708"/>
       <w:docGrid w:linePitch="360"/>
     </w:sectPr>
@@ -1652,7 +4003,7 @@
 </file>
 
 <file path=customXml/itemProps1.xml><?xml version="1.0" encoding="utf-8"?>
-<ds:datastoreItem xmlns:ds="http://schemas.openxmlformats.org/officeDocument/2006/customXml" ds:itemID="{8F4E2C26-09E0-4BF3-AD99-270E8FA93DBE}">
+<ds:datastoreItem xmlns:ds="http://schemas.openxmlformats.org/officeDocument/2006/customXml" ds:itemID="{459E9D8C-5FBD-403C-8B5B-BBCB4C184E87}">
   <ds:schemaRefs>
     <ds:schemaRef ds:uri="http://schemas.openxmlformats.org/officeDocument/2006/bibliography"/>
   </ds:schemaRefs>

</xml_diff>

<commit_message>
Fixed draw after 50 rounds & update in tutorial
</commit_message>
<xml_diff>
--- a/static/examples/HoloGraph_Chess/static/Tutorial/TriyondChessTutorial/TriyondChess_Tutorial.docx
+++ b/static/examples/HoloGraph_Chess/static/Tutorial/TriyondChessTutorial/TriyondChess_Tutorial.docx
@@ -88,7 +88,15 @@
         <w:t xml:space="preserve">After a set amount of rounds without a winner, the game ends in a DRAW </w:t>
       </w:r>
       <w:r>
-        <w:t>(default is 50 turns).</w:t>
+        <w:t xml:space="preserve">(default is 50 </w:t>
+      </w:r>
+      <w:r>
+        <w:t>rounds</w:t>
+      </w:r>
+      <w:bookmarkStart w:id="0" w:name="_GoBack"/>
+      <w:bookmarkEnd w:id="0"/>
+      <w:r>
+        <w:t>).</w:t>
       </w:r>
     </w:p>
     <w:p>
@@ -1724,8 +1732,6 @@
           <w:sz w:val="24"/>
         </w:rPr>
       </w:pPr>
-      <w:bookmarkStart w:id="0" w:name="_GoBack"/>
-      <w:bookmarkEnd w:id="0"/>
       <w:r>
         <w:rPr>
           <w:b/>
@@ -4003,7 +4009,7 @@
 </file>
 
 <file path=customXml/itemProps1.xml><?xml version="1.0" encoding="utf-8"?>
-<ds:datastoreItem xmlns:ds="http://schemas.openxmlformats.org/officeDocument/2006/customXml" ds:itemID="{459E9D8C-5FBD-403C-8B5B-BBCB4C184E87}">
+<ds:datastoreItem xmlns:ds="http://schemas.openxmlformats.org/officeDocument/2006/customXml" ds:itemID="{F9B26BE5-F18B-456C-86F8-23C8CC23F02E}">
   <ds:schemaRefs>
     <ds:schemaRef ds:uri="http://schemas.openxmlformats.org/officeDocument/2006/bibliography"/>
   </ds:schemaRefs>

</xml_diff>